<commit_message>
Simplified to orignal format - Great Base template for ISV Test Solutions.
</commit_message>
<xml_diff>
--- a/ISVTestSDK/How to Start or Upgrade a Test SDK Project.docx
+++ b/ISVTestSDK/How to Start or Upgrade a Test SDK Project.docx
@@ -2592,7 +2592,7 @@
         <w:pStyle w:val="NoSpacing"/>
       </w:pPr>
       <w:r>
-        <w:t xml:space="preserve">4) Acumatica site no longer accessible after generating wrappers or running a test: The Wrapper Generation process failed unexpectedly, the process ended without resetting and releasing the web.config. </w:t>
+        <w:t xml:space="preserve">4) Acumatica site no longer accessible after generating wrappers or running a test: The Wrapper Generation process ended without resetting and releasing the web.config. </w:t>
       </w:r>
     </w:p>
     <w:p>
@@ -2623,21 +2623,40 @@
         <w:pStyle w:val="NoSpacing"/>
       </w:pPr>
       <w:r>
-        <w:t xml:space="preserve">b) Save the </w:t>
-      </w:r>
-      <w:r>
-        <w:t>original</w:t>
-      </w:r>
-      <w:r>
-        <w:t xml:space="preserve"> working web.config before it breaks if it becomes a problem </w:t>
-      </w:r>
-    </w:p>
-    <w:p>
-      <w:pPr>
-        <w:pStyle w:val="NoSpacing"/>
-      </w:pPr>
-      <w:r>
-        <w:t xml:space="preserve">c) Fix it by Installing a new website, check your TestSDK config files for correct screen ID’s, regenerate the wrappers. </w:t>
+        <w:t>b</w:t>
+      </w:r>
+      <w:r>
+        <w:t xml:space="preserve">) Fix it by </w:t>
+      </w:r>
+      <w:r>
+        <w:t>copying the</w:t>
+      </w:r>
+      <w:r>
+        <w:t xml:space="preserve"> orignal</w:t>
+      </w:r>
+      <w:r>
+        <w:t xml:space="preserve"> </w:t>
+      </w:r>
+      <w:r>
+        <w:t xml:space="preserve">saved </w:t>
+      </w:r>
+      <w:r>
+        <w:t>web.config tha</w:t>
+      </w:r>
+      <w:r>
+        <w:t>t</w:t>
+      </w:r>
+      <w:r>
+        <w:t xml:space="preserve"> was stored in the website folder as </w:t>
+      </w:r>
+      <w:r>
+        <w:t>“</w:t>
+      </w:r>
+      <w:r>
+        <w:t>web.config.63b98fa0</w:t>
+      </w:r>
+      <w:r>
+        <w:t>”  or similar into the web.config file.</w:t>
       </w:r>
     </w:p>
     <w:p>

</xml_diff>

<commit_message>
Updated Weapper generation process to new standards, see guides
</commit_message>
<xml_diff>
--- a/ISVTestSDK/How to Start or Upgrade a Test SDK Project.docx
+++ b/ISVTestSDK/How to Start or Upgrade a Test SDK Project.docx
@@ -1624,57 +1624,22 @@
           <w:bCs/>
           <w:u w:val="single"/>
         </w:rPr>
-        <w:t>new or modified</w:t>
-      </w:r>
-      <w:r>
-        <w:t xml:space="preserve"> screen you use for your tests. </w:t>
-      </w:r>
-      <w:r>
-        <w:rPr>
-          <w:u w:val="single"/>
-        </w:rPr>
-        <w:t>D</w:t>
-      </w:r>
-      <w:r>
-        <w:rPr>
-          <w:u w:val="single"/>
-        </w:rPr>
-        <w:t xml:space="preserve">efault Acumatica screen wrappers can be found inside the </w:t>
-      </w:r>
-      <w:r>
-        <w:rPr>
-          <w:u w:val="single"/>
-        </w:rPr>
-        <w:t xml:space="preserve">version specific </w:t>
-      </w:r>
-      <w:proofErr w:type="spellStart"/>
-      <w:r>
-        <w:rPr>
-          <w:u w:val="single"/>
-        </w:rPr>
-        <w:t>GeneratedWrappers.Acumatica</w:t>
-      </w:r>
-      <w:proofErr w:type="spellEnd"/>
-      <w:r>
-        <w:rPr>
-          <w:u w:val="single"/>
-        </w:rPr>
-        <w:t xml:space="preserve"> </w:t>
-      </w:r>
-      <w:proofErr w:type="spellStart"/>
-      <w:r>
-        <w:rPr>
-          <w:u w:val="single"/>
-        </w:rPr>
-        <w:t>nuget</w:t>
-      </w:r>
-      <w:proofErr w:type="spellEnd"/>
-      <w:r>
-        <w:rPr>
-          <w:u w:val="single"/>
-        </w:rPr>
-        <w:t xml:space="preserve"> package.</w:t>
-      </w:r>
+        <w:t xml:space="preserve">ALL </w:t>
+      </w:r>
+      <w:r>
+        <w:t>screen</w:t>
+      </w:r>
+      <w:r>
+        <w:t>s</w:t>
+      </w:r>
+      <w:r>
+        <w:t xml:space="preserve"> you use for your </w:t>
+      </w:r>
+      <w:proofErr w:type="gramStart"/>
+      <w:r>
+        <w:t>tests</w:t>
+      </w:r>
+      <w:proofErr w:type="gramEnd"/>
     </w:p>
     <w:p>
       <w:pPr>
@@ -1685,853 +1650,1039 @@
         </w:numPr>
       </w:pPr>
       <w:r>
-        <w:t xml:space="preserve">Go to </w:t>
-      </w:r>
-      <w:r>
-        <w:t>C:\Acumatica2021R2\TestSDK_21_205\</w:t>
-      </w:r>
-      <w:r>
-        <w:rPr>
-          <w:highlight w:val="yellow"/>
-        </w:rPr>
-        <w:t>ClassGenerator</w:t>
-      </w:r>
-      <w:r>
+        <w:t xml:space="preserve">Run the </w:t>
+      </w:r>
+      <w:proofErr w:type="spellStart"/>
+      <w:proofErr w:type="gramStart"/>
+      <w:r>
+        <w:t>GenerateWrappers</w:t>
+      </w:r>
+      <w:proofErr w:type="spellEnd"/>
+      <w:r>
+        <w:t>(</w:t>
+      </w:r>
+      <w:proofErr w:type="gramEnd"/>
+      <w:r>
+        <w:t xml:space="preserve">) method in your Visual Studio Test solution </w:t>
+      </w:r>
+    </w:p>
+    <w:p>
+      <w:pPr>
+        <w:autoSpaceDE w:val="0"/>
+        <w:autoSpaceDN w:val="0"/>
+        <w:adjustRightInd w:val="0"/>
+        <w:spacing w:after="0" w:line="240" w:lineRule="auto"/>
+        <w:rPr>
+          <w:rFonts w:ascii="Courier New" w:hAnsi="Courier New" w:cs="Courier New"/>
+          <w:color w:val="000000"/>
+          <w:sz w:val="19"/>
+          <w:szCs w:val="19"/>
+        </w:rPr>
+      </w:pPr>
+      <w:r>
+        <w:rPr>
+          <w:rFonts w:ascii="Courier New" w:hAnsi="Courier New" w:cs="Courier New"/>
+          <w:color w:val="0000FF"/>
+          <w:sz w:val="19"/>
+          <w:szCs w:val="19"/>
+        </w:rPr>
+        <w:t>public</w:t>
+      </w:r>
+      <w:r>
+        <w:rPr>
+          <w:rFonts w:ascii="Courier New" w:hAnsi="Courier New" w:cs="Courier New"/>
+          <w:color w:val="000000"/>
+          <w:sz w:val="19"/>
+          <w:szCs w:val="19"/>
+        </w:rPr>
         <w:t xml:space="preserve"> </w:t>
       </w:r>
+      <w:r>
+        <w:rPr>
+          <w:rFonts w:ascii="Courier New" w:hAnsi="Courier New" w:cs="Courier New"/>
+          <w:color w:val="0000FF"/>
+          <w:sz w:val="19"/>
+          <w:szCs w:val="19"/>
+        </w:rPr>
+        <w:t>void</w:t>
+      </w:r>
+      <w:r>
+        <w:rPr>
+          <w:rFonts w:ascii="Courier New" w:hAnsi="Courier New" w:cs="Courier New"/>
+          <w:color w:val="000000"/>
+          <w:sz w:val="19"/>
+          <w:szCs w:val="19"/>
+        </w:rPr>
+        <w:t xml:space="preserve"> </w:t>
+      </w:r>
+      <w:proofErr w:type="spellStart"/>
       <w:proofErr w:type="gramStart"/>
       <w:r>
-        <w:t>folder</w:t>
+        <w:rPr>
+          <w:rFonts w:ascii="Courier New" w:hAnsi="Courier New" w:cs="Courier New"/>
+          <w:color w:val="000000"/>
+          <w:sz w:val="19"/>
+          <w:szCs w:val="19"/>
+        </w:rPr>
+        <w:t>GenerateWrappers</w:t>
+      </w:r>
+      <w:proofErr w:type="spellEnd"/>
+      <w:r>
+        <w:rPr>
+          <w:rFonts w:ascii="Courier New" w:hAnsi="Courier New" w:cs="Courier New"/>
+          <w:color w:val="000000"/>
+          <w:sz w:val="19"/>
+          <w:szCs w:val="19"/>
+        </w:rPr>
+        <w:t>(</w:t>
       </w:r>
       <w:proofErr w:type="gramEnd"/>
+      <w:r>
+        <w:rPr>
+          <w:rFonts w:ascii="Courier New" w:hAnsi="Courier New" w:cs="Courier New"/>
+          <w:color w:val="000000"/>
+          <w:sz w:val="19"/>
+          <w:szCs w:val="19"/>
+        </w:rPr>
+        <w:t>)</w:t>
+      </w:r>
+    </w:p>
+    <w:p>
+      <w:pPr>
+        <w:autoSpaceDE w:val="0"/>
+        <w:autoSpaceDN w:val="0"/>
+        <w:adjustRightInd w:val="0"/>
+        <w:spacing w:after="0" w:line="240" w:lineRule="auto"/>
+        <w:rPr>
+          <w:rFonts w:ascii="Courier New" w:hAnsi="Courier New" w:cs="Courier New"/>
+          <w:color w:val="000000"/>
+          <w:sz w:val="19"/>
+          <w:szCs w:val="19"/>
+        </w:rPr>
+      </w:pPr>
+      <w:r>
+        <w:rPr>
+          <w:rFonts w:ascii="Courier New" w:hAnsi="Courier New" w:cs="Courier New"/>
+          <w:color w:val="000000"/>
+          <w:sz w:val="19"/>
+          <w:szCs w:val="19"/>
+        </w:rPr>
+        <w:t xml:space="preserve">        {</w:t>
+      </w:r>
+    </w:p>
+    <w:p>
+      <w:pPr>
+        <w:autoSpaceDE w:val="0"/>
+        <w:autoSpaceDN w:val="0"/>
+        <w:adjustRightInd w:val="0"/>
+        <w:spacing w:after="0" w:line="240" w:lineRule="auto"/>
+        <w:rPr>
+          <w:rFonts w:ascii="Courier New" w:hAnsi="Courier New" w:cs="Courier New"/>
+          <w:color w:val="000000"/>
+          <w:sz w:val="19"/>
+          <w:szCs w:val="19"/>
+        </w:rPr>
+      </w:pPr>
+      <w:r>
+        <w:rPr>
+          <w:rFonts w:ascii="Courier New" w:hAnsi="Courier New" w:cs="Courier New"/>
+          <w:color w:val="000000"/>
+          <w:sz w:val="19"/>
+          <w:szCs w:val="19"/>
+        </w:rPr>
+        <w:t xml:space="preserve">            </w:t>
+      </w:r>
+      <w:r>
+        <w:rPr>
+          <w:rFonts w:ascii="Courier New" w:hAnsi="Courier New" w:cs="Courier New"/>
+          <w:color w:val="0000FF"/>
+          <w:sz w:val="19"/>
+          <w:szCs w:val="19"/>
+        </w:rPr>
+        <w:t>string</w:t>
+      </w:r>
+      <w:r>
+        <w:rPr>
+          <w:rFonts w:ascii="Courier New" w:hAnsi="Courier New" w:cs="Courier New"/>
+          <w:color w:val="000000"/>
+          <w:sz w:val="19"/>
+          <w:szCs w:val="19"/>
+        </w:rPr>
+        <w:t xml:space="preserve"> </w:t>
+      </w:r>
+      <w:proofErr w:type="spellStart"/>
+      <w:r>
+        <w:rPr>
+          <w:rFonts w:ascii="Courier New" w:hAnsi="Courier New" w:cs="Courier New"/>
+          <w:color w:val="000000"/>
+          <w:sz w:val="19"/>
+          <w:szCs w:val="19"/>
+        </w:rPr>
+        <w:t>projectPath</w:t>
+      </w:r>
+      <w:proofErr w:type="spellEnd"/>
+      <w:r>
+        <w:rPr>
+          <w:rFonts w:ascii="Courier New" w:hAnsi="Courier New" w:cs="Courier New"/>
+          <w:color w:val="000000"/>
+          <w:sz w:val="19"/>
+          <w:szCs w:val="19"/>
+        </w:rPr>
+        <w:t xml:space="preserve"> = Directory.GetParent(Environment.CurrentDirectory</w:t>
+      </w:r>
+      <w:proofErr w:type="gramStart"/>
+      <w:r>
+        <w:rPr>
+          <w:rFonts w:ascii="Courier New" w:hAnsi="Courier New" w:cs="Courier New"/>
+          <w:color w:val="000000"/>
+          <w:sz w:val="19"/>
+          <w:szCs w:val="19"/>
+        </w:rPr>
+        <w:t>).Parent.Parent</w:t>
+      </w:r>
+      <w:proofErr w:type="gramEnd"/>
+      <w:r>
+        <w:rPr>
+          <w:rFonts w:ascii="Courier New" w:hAnsi="Courier New" w:cs="Courier New"/>
+          <w:color w:val="000000"/>
+          <w:sz w:val="19"/>
+          <w:szCs w:val="19"/>
+        </w:rPr>
+        <w:t>.FullName;</w:t>
+      </w:r>
+    </w:p>
+    <w:p>
+      <w:pPr>
+        <w:autoSpaceDE w:val="0"/>
+        <w:autoSpaceDN w:val="0"/>
+        <w:adjustRightInd w:val="0"/>
+        <w:spacing w:after="0" w:line="240" w:lineRule="auto"/>
+        <w:rPr>
+          <w:rFonts w:ascii="Courier New" w:hAnsi="Courier New" w:cs="Courier New"/>
+          <w:color w:val="000000"/>
+          <w:sz w:val="19"/>
+          <w:szCs w:val="19"/>
+        </w:rPr>
+      </w:pPr>
+      <w:r>
+        <w:rPr>
+          <w:rFonts w:ascii="Courier New" w:hAnsi="Courier New" w:cs="Courier New"/>
+          <w:color w:val="000000"/>
+          <w:sz w:val="19"/>
+          <w:szCs w:val="19"/>
+        </w:rPr>
+        <w:t xml:space="preserve">            </w:t>
+      </w:r>
+      <w:r>
+        <w:rPr>
+          <w:rFonts w:ascii="Courier New" w:hAnsi="Courier New" w:cs="Courier New"/>
+          <w:color w:val="0000FF"/>
+          <w:sz w:val="19"/>
+          <w:szCs w:val="19"/>
+        </w:rPr>
+        <w:t>string</w:t>
+      </w:r>
+      <w:r>
+        <w:rPr>
+          <w:rFonts w:ascii="Courier New" w:hAnsi="Courier New" w:cs="Courier New"/>
+          <w:color w:val="000000"/>
+          <w:sz w:val="19"/>
+          <w:szCs w:val="19"/>
+        </w:rPr>
+        <w:t xml:space="preserve"> </w:t>
+      </w:r>
+      <w:proofErr w:type="spellStart"/>
+      <w:r>
+        <w:rPr>
+          <w:rFonts w:ascii="Courier New" w:hAnsi="Courier New" w:cs="Courier New"/>
+          <w:color w:val="000000"/>
+          <w:sz w:val="19"/>
+          <w:szCs w:val="19"/>
+        </w:rPr>
+        <w:t>wrapperPath</w:t>
+      </w:r>
+      <w:proofErr w:type="spellEnd"/>
+      <w:r>
+        <w:rPr>
+          <w:rFonts w:ascii="Courier New" w:hAnsi="Courier New" w:cs="Courier New"/>
+          <w:color w:val="000000"/>
+          <w:sz w:val="19"/>
+          <w:szCs w:val="19"/>
+        </w:rPr>
+        <w:t xml:space="preserve"> = </w:t>
+      </w:r>
+      <w:proofErr w:type="spellStart"/>
+      <w:r>
+        <w:rPr>
+          <w:rFonts w:ascii="Courier New" w:hAnsi="Courier New" w:cs="Courier New"/>
+          <w:color w:val="000000"/>
+          <w:sz w:val="19"/>
+          <w:szCs w:val="19"/>
+        </w:rPr>
+        <w:t>String.Format</w:t>
+      </w:r>
+      <w:proofErr w:type="spellEnd"/>
+      <w:r>
+        <w:rPr>
+          <w:rFonts w:ascii="Courier New" w:hAnsi="Courier New" w:cs="Courier New"/>
+          <w:color w:val="000000"/>
+          <w:sz w:val="19"/>
+          <w:szCs w:val="19"/>
+        </w:rPr>
+        <w:t>(</w:t>
+      </w:r>
+      <w:proofErr w:type="spellStart"/>
+      <w:r>
+        <w:rPr>
+          <w:rFonts w:ascii="Courier New" w:hAnsi="Courier New" w:cs="Courier New"/>
+          <w:color w:val="000000"/>
+          <w:sz w:val="19"/>
+          <w:szCs w:val="19"/>
+        </w:rPr>
+        <w:t>projectPath</w:t>
+      </w:r>
+      <w:proofErr w:type="spellEnd"/>
+      <w:r>
+        <w:rPr>
+          <w:rFonts w:ascii="Courier New" w:hAnsi="Courier New" w:cs="Courier New"/>
+          <w:color w:val="000000"/>
+          <w:sz w:val="19"/>
+          <w:szCs w:val="19"/>
+        </w:rPr>
+        <w:t xml:space="preserve"> + </w:t>
+      </w:r>
+      <w:r>
+        <w:rPr>
+          <w:rFonts w:ascii="Courier New" w:hAnsi="Courier New" w:cs="Courier New"/>
+          <w:color w:val="800000"/>
+          <w:sz w:val="19"/>
+          <w:szCs w:val="19"/>
+        </w:rPr>
+        <w:t>@"\Wrappers\"</w:t>
+      </w:r>
+      <w:proofErr w:type="gramStart"/>
+      <w:r>
+        <w:rPr>
+          <w:rFonts w:ascii="Courier New" w:hAnsi="Courier New" w:cs="Courier New"/>
+          <w:color w:val="000000"/>
+          <w:sz w:val="19"/>
+          <w:szCs w:val="19"/>
+        </w:rPr>
+        <w:t>);</w:t>
+      </w:r>
+      <w:proofErr w:type="gramEnd"/>
+    </w:p>
+    <w:p>
+      <w:pPr>
+        <w:autoSpaceDE w:val="0"/>
+        <w:autoSpaceDN w:val="0"/>
+        <w:adjustRightInd w:val="0"/>
+        <w:spacing w:after="0" w:line="240" w:lineRule="auto"/>
+        <w:rPr>
+          <w:rFonts w:ascii="Courier New" w:hAnsi="Courier New" w:cs="Courier New"/>
+          <w:color w:val="000000"/>
+          <w:sz w:val="19"/>
+          <w:szCs w:val="19"/>
+        </w:rPr>
+      </w:pPr>
+    </w:p>
+    <w:p>
+      <w:pPr>
+        <w:autoSpaceDE w:val="0"/>
+        <w:autoSpaceDN w:val="0"/>
+        <w:adjustRightInd w:val="0"/>
+        <w:spacing w:after="0" w:line="240" w:lineRule="auto"/>
+        <w:rPr>
+          <w:rFonts w:ascii="Courier New" w:hAnsi="Courier New" w:cs="Courier New"/>
+          <w:color w:val="000000"/>
+          <w:sz w:val="19"/>
+          <w:szCs w:val="19"/>
+        </w:rPr>
+      </w:pPr>
+      <w:r>
+        <w:rPr>
+          <w:rFonts w:ascii="Courier New" w:hAnsi="Courier New" w:cs="Courier New"/>
+          <w:color w:val="000000"/>
+          <w:sz w:val="19"/>
+          <w:szCs w:val="19"/>
+        </w:rPr>
+        <w:t xml:space="preserve">            </w:t>
+      </w:r>
+      <w:proofErr w:type="spellStart"/>
+      <w:r>
+        <w:rPr>
+          <w:rFonts w:ascii="Courier New" w:hAnsi="Courier New" w:cs="Courier New"/>
+          <w:color w:val="000000"/>
+          <w:sz w:val="19"/>
+          <w:szCs w:val="19"/>
+        </w:rPr>
+        <w:t>ClassGenerator.ClassGenerator</w:t>
+      </w:r>
+      <w:proofErr w:type="spellEnd"/>
+      <w:r>
+        <w:rPr>
+          <w:rFonts w:ascii="Courier New" w:hAnsi="Courier New" w:cs="Courier New"/>
+          <w:color w:val="000000"/>
+          <w:sz w:val="19"/>
+          <w:szCs w:val="19"/>
+        </w:rPr>
+        <w:t xml:space="preserve"> WG = </w:t>
+      </w:r>
+      <w:r>
+        <w:rPr>
+          <w:rFonts w:ascii="Courier New" w:hAnsi="Courier New" w:cs="Courier New"/>
+          <w:color w:val="0000FF"/>
+          <w:sz w:val="19"/>
+          <w:szCs w:val="19"/>
+        </w:rPr>
+        <w:t>new</w:t>
+      </w:r>
+      <w:r>
+        <w:rPr>
+          <w:rFonts w:ascii="Courier New" w:hAnsi="Courier New" w:cs="Courier New"/>
+          <w:color w:val="000000"/>
+          <w:sz w:val="19"/>
+          <w:szCs w:val="19"/>
+        </w:rPr>
+        <w:t xml:space="preserve"> </w:t>
+      </w:r>
+      <w:proofErr w:type="spellStart"/>
+      <w:r>
+        <w:rPr>
+          <w:rFonts w:ascii="Courier New" w:hAnsi="Courier New" w:cs="Courier New"/>
+          <w:color w:val="000000"/>
+          <w:sz w:val="19"/>
+          <w:szCs w:val="19"/>
+        </w:rPr>
+        <w:t>ClassGenerator.ClassGenerator</w:t>
+      </w:r>
+      <w:proofErr w:type="spellEnd"/>
+      <w:r>
+        <w:rPr>
+          <w:rFonts w:ascii="Courier New" w:hAnsi="Courier New" w:cs="Courier New"/>
+          <w:color w:val="000000"/>
+          <w:sz w:val="19"/>
+          <w:szCs w:val="19"/>
+        </w:rPr>
+        <w:t>(</w:t>
+      </w:r>
+      <w:proofErr w:type="spellStart"/>
+      <w:r>
+        <w:rPr>
+          <w:rFonts w:ascii="Courier New" w:hAnsi="Courier New" w:cs="Courier New"/>
+          <w:color w:val="000000"/>
+          <w:sz w:val="19"/>
+          <w:szCs w:val="19"/>
+        </w:rPr>
+        <w:t>physicalSitePath</w:t>
+      </w:r>
+      <w:proofErr w:type="spellEnd"/>
+      <w:r>
+        <w:rPr>
+          <w:rFonts w:ascii="Courier New" w:hAnsi="Courier New" w:cs="Courier New"/>
+          <w:color w:val="000000"/>
+          <w:sz w:val="19"/>
+          <w:szCs w:val="19"/>
+        </w:rPr>
+        <w:t xml:space="preserve">, </w:t>
+      </w:r>
+      <w:proofErr w:type="spellStart"/>
+      <w:r>
+        <w:rPr>
+          <w:rFonts w:ascii="Courier New" w:hAnsi="Courier New" w:cs="Courier New"/>
+          <w:color w:val="000000"/>
+          <w:sz w:val="19"/>
+          <w:szCs w:val="19"/>
+        </w:rPr>
+        <w:t>wrapperPath</w:t>
+      </w:r>
+      <w:proofErr w:type="spellEnd"/>
+      <w:proofErr w:type="gramStart"/>
+      <w:r>
+        <w:rPr>
+          <w:rFonts w:ascii="Courier New" w:hAnsi="Courier New" w:cs="Courier New"/>
+          <w:color w:val="000000"/>
+          <w:sz w:val="19"/>
+          <w:szCs w:val="19"/>
+        </w:rPr>
+        <w:t>);</w:t>
+      </w:r>
+      <w:proofErr w:type="gramEnd"/>
+    </w:p>
+    <w:p>
+      <w:pPr>
+        <w:autoSpaceDE w:val="0"/>
+        <w:autoSpaceDN w:val="0"/>
+        <w:adjustRightInd w:val="0"/>
+        <w:spacing w:after="0" w:line="240" w:lineRule="auto"/>
+        <w:rPr>
+          <w:rFonts w:ascii="Courier New" w:hAnsi="Courier New" w:cs="Courier New"/>
+          <w:color w:val="000000"/>
+          <w:sz w:val="19"/>
+          <w:szCs w:val="19"/>
+        </w:rPr>
+      </w:pPr>
+      <w:r>
+        <w:rPr>
+          <w:rFonts w:ascii="Courier New" w:hAnsi="Courier New" w:cs="Courier New"/>
+          <w:color w:val="000000"/>
+          <w:sz w:val="19"/>
+          <w:szCs w:val="19"/>
+        </w:rPr>
+        <w:t xml:space="preserve">            </w:t>
+      </w:r>
+      <w:proofErr w:type="spellStart"/>
+      <w:proofErr w:type="gramStart"/>
+      <w:r>
+        <w:rPr>
+          <w:rFonts w:ascii="Courier New" w:hAnsi="Courier New" w:cs="Courier New"/>
+          <w:color w:val="000000"/>
+          <w:sz w:val="19"/>
+          <w:szCs w:val="19"/>
+        </w:rPr>
+        <w:t>WG.Username</w:t>
+      </w:r>
+      <w:proofErr w:type="spellEnd"/>
+      <w:proofErr w:type="gramEnd"/>
+      <w:r>
+        <w:rPr>
+          <w:rFonts w:ascii="Courier New" w:hAnsi="Courier New" w:cs="Courier New"/>
+          <w:color w:val="000000"/>
+          <w:sz w:val="19"/>
+          <w:szCs w:val="19"/>
+        </w:rPr>
+        <w:t xml:space="preserve"> = </w:t>
+      </w:r>
+      <w:r>
+        <w:rPr>
+          <w:rFonts w:ascii="Courier New" w:hAnsi="Courier New" w:cs="Courier New"/>
+          <w:color w:val="A31515"/>
+          <w:sz w:val="19"/>
+          <w:szCs w:val="19"/>
+        </w:rPr>
+        <w:t>"admin"</w:t>
+      </w:r>
+      <w:r>
+        <w:rPr>
+          <w:rFonts w:ascii="Courier New" w:hAnsi="Courier New" w:cs="Courier New"/>
+          <w:color w:val="000000"/>
+          <w:sz w:val="19"/>
+          <w:szCs w:val="19"/>
+        </w:rPr>
+        <w:t>;</w:t>
+      </w:r>
+      <w:r>
+        <w:rPr>
+          <w:rFonts w:ascii="Courier New" w:hAnsi="Courier New" w:cs="Courier New"/>
+          <w:color w:val="000000"/>
+          <w:sz w:val="19"/>
+          <w:szCs w:val="19"/>
+        </w:rPr>
+        <w:t xml:space="preserve"> </w:t>
+      </w:r>
+      <w:r>
+        <w:rPr>
+          <w:rFonts w:ascii="Courier New" w:hAnsi="Courier New" w:cs="Courier New"/>
+          <w:color w:val="008000"/>
+          <w:sz w:val="19"/>
+          <w:szCs w:val="19"/>
+        </w:rPr>
+        <w:t>//</w:t>
+      </w:r>
+      <w:proofErr w:type="spellStart"/>
+      <w:r>
+        <w:rPr>
+          <w:rFonts w:ascii="Courier New" w:hAnsi="Courier New" w:cs="Courier New"/>
+          <w:color w:val="008000"/>
+          <w:sz w:val="19"/>
+          <w:szCs w:val="19"/>
+        </w:rPr>
+        <w:t>Admin@Company</w:t>
+      </w:r>
+      <w:proofErr w:type="spellEnd"/>
+      <w:r>
+        <w:rPr>
+          <w:rFonts w:ascii="Courier New" w:hAnsi="Courier New" w:cs="Courier New"/>
+          <w:color w:val="008000"/>
+          <w:sz w:val="19"/>
+          <w:szCs w:val="19"/>
+        </w:rPr>
+        <w:t xml:space="preserve"> for multi-Tenant</w:t>
+      </w:r>
+    </w:p>
+    <w:p>
+      <w:pPr>
+        <w:autoSpaceDE w:val="0"/>
+        <w:autoSpaceDN w:val="0"/>
+        <w:adjustRightInd w:val="0"/>
+        <w:spacing w:after="0" w:line="240" w:lineRule="auto"/>
+        <w:rPr>
+          <w:rFonts w:ascii="Courier New" w:hAnsi="Courier New" w:cs="Courier New"/>
+          <w:color w:val="000000"/>
+          <w:sz w:val="19"/>
+          <w:szCs w:val="19"/>
+        </w:rPr>
+      </w:pPr>
+      <w:r>
+        <w:rPr>
+          <w:rFonts w:ascii="Courier New" w:hAnsi="Courier New" w:cs="Courier New"/>
+          <w:color w:val="000000"/>
+          <w:sz w:val="19"/>
+          <w:szCs w:val="19"/>
+        </w:rPr>
+        <w:t xml:space="preserve">            </w:t>
+      </w:r>
+      <w:proofErr w:type="spellStart"/>
+      <w:proofErr w:type="gramStart"/>
+      <w:r>
+        <w:rPr>
+          <w:rFonts w:ascii="Courier New" w:hAnsi="Courier New" w:cs="Courier New"/>
+          <w:color w:val="000000"/>
+          <w:sz w:val="19"/>
+          <w:szCs w:val="19"/>
+        </w:rPr>
+        <w:t>WG.Namespace</w:t>
+      </w:r>
+      <w:proofErr w:type="spellEnd"/>
+      <w:proofErr w:type="gramEnd"/>
+      <w:r>
+        <w:rPr>
+          <w:rFonts w:ascii="Courier New" w:hAnsi="Courier New" w:cs="Courier New"/>
+          <w:color w:val="000000"/>
+          <w:sz w:val="19"/>
+          <w:szCs w:val="19"/>
+        </w:rPr>
+        <w:t xml:space="preserve"> = </w:t>
+      </w:r>
+      <w:r>
+        <w:rPr>
+          <w:rFonts w:ascii="Courier New" w:hAnsi="Courier New" w:cs="Courier New"/>
+          <w:color w:val="A31515"/>
+          <w:sz w:val="19"/>
+          <w:szCs w:val="19"/>
+        </w:rPr>
+        <w:t>"</w:t>
+      </w:r>
+      <w:proofErr w:type="spellStart"/>
+      <w:r>
+        <w:rPr>
+          <w:rFonts w:ascii="Courier New" w:hAnsi="Courier New" w:cs="Courier New"/>
+          <w:color w:val="A31515"/>
+          <w:sz w:val="19"/>
+          <w:szCs w:val="19"/>
+        </w:rPr>
+        <w:t>GeneratedWrappers.SOLUTIONNAME</w:t>
+      </w:r>
+      <w:proofErr w:type="spellEnd"/>
+      <w:r>
+        <w:rPr>
+          <w:rFonts w:ascii="Courier New" w:hAnsi="Courier New" w:cs="Courier New"/>
+          <w:color w:val="A31515"/>
+          <w:sz w:val="19"/>
+          <w:szCs w:val="19"/>
+        </w:rPr>
+        <w:t>"</w:t>
+      </w:r>
+      <w:r>
+        <w:rPr>
+          <w:rFonts w:ascii="Courier New" w:hAnsi="Courier New" w:cs="Courier New"/>
+          <w:color w:val="000000"/>
+          <w:sz w:val="19"/>
+          <w:szCs w:val="19"/>
+        </w:rPr>
+        <w:t xml:space="preserve">; </w:t>
+      </w:r>
+      <w:r>
+        <w:rPr>
+          <w:rFonts w:ascii="Courier New" w:hAnsi="Courier New" w:cs="Courier New"/>
+          <w:color w:val="008000"/>
+          <w:sz w:val="19"/>
+          <w:szCs w:val="19"/>
+        </w:rPr>
+        <w:t>// Replace SOLUTIONNAME with your solution name</w:t>
+      </w:r>
+    </w:p>
+    <w:p>
+      <w:pPr>
+        <w:autoSpaceDE w:val="0"/>
+        <w:autoSpaceDN w:val="0"/>
+        <w:adjustRightInd w:val="0"/>
+        <w:spacing w:after="0" w:line="240" w:lineRule="auto"/>
+        <w:rPr>
+          <w:rFonts w:ascii="Courier New" w:hAnsi="Courier New" w:cs="Courier New"/>
+          <w:color w:val="000000"/>
+          <w:sz w:val="19"/>
+          <w:szCs w:val="19"/>
+        </w:rPr>
+      </w:pPr>
+    </w:p>
+    <w:p>
+      <w:pPr>
+        <w:autoSpaceDE w:val="0"/>
+        <w:autoSpaceDN w:val="0"/>
+        <w:adjustRightInd w:val="0"/>
+        <w:spacing w:after="0" w:line="240" w:lineRule="auto"/>
+        <w:rPr>
+          <w:rFonts w:ascii="Courier New" w:hAnsi="Courier New" w:cs="Courier New"/>
+          <w:color w:val="000000"/>
+          <w:sz w:val="19"/>
+          <w:szCs w:val="19"/>
+        </w:rPr>
+      </w:pPr>
+      <w:r>
+        <w:rPr>
+          <w:rFonts w:ascii="Courier New" w:hAnsi="Courier New" w:cs="Courier New"/>
+          <w:color w:val="000000"/>
+          <w:sz w:val="19"/>
+          <w:szCs w:val="19"/>
+        </w:rPr>
+        <w:t xml:space="preserve">            </w:t>
+      </w:r>
+      <w:r>
+        <w:rPr>
+          <w:rFonts w:ascii="Courier New" w:hAnsi="Courier New" w:cs="Courier New"/>
+          <w:color w:val="008000"/>
+          <w:sz w:val="19"/>
+          <w:szCs w:val="19"/>
+        </w:rPr>
+        <w:t>// PL and GI screens are added like this, get the "URL" from the site map screen.</w:t>
+      </w:r>
+    </w:p>
+    <w:p>
+      <w:pPr>
+        <w:autoSpaceDE w:val="0"/>
+        <w:autoSpaceDN w:val="0"/>
+        <w:adjustRightInd w:val="0"/>
+        <w:spacing w:after="0" w:line="240" w:lineRule="auto"/>
+        <w:rPr>
+          <w:rFonts w:ascii="Courier New" w:hAnsi="Courier New" w:cs="Courier New"/>
+          <w:color w:val="000000"/>
+          <w:sz w:val="19"/>
+          <w:szCs w:val="19"/>
+        </w:rPr>
+      </w:pPr>
+      <w:r>
+        <w:rPr>
+          <w:rFonts w:ascii="Courier New" w:hAnsi="Courier New" w:cs="Courier New"/>
+          <w:color w:val="000000"/>
+          <w:sz w:val="19"/>
+          <w:szCs w:val="19"/>
+        </w:rPr>
+        <w:t xml:space="preserve">            </w:t>
+      </w:r>
+      <w:proofErr w:type="spellStart"/>
+      <w:proofErr w:type="gramStart"/>
+      <w:r>
+        <w:rPr>
+          <w:rFonts w:ascii="Courier New" w:hAnsi="Courier New" w:cs="Courier New"/>
+          <w:color w:val="000000"/>
+          <w:sz w:val="19"/>
+          <w:szCs w:val="19"/>
+        </w:rPr>
+        <w:t>WG.Screens.Add</w:t>
+      </w:r>
+      <w:proofErr w:type="spellEnd"/>
+      <w:proofErr w:type="gramEnd"/>
+      <w:r>
+        <w:rPr>
+          <w:rFonts w:ascii="Courier New" w:hAnsi="Courier New" w:cs="Courier New"/>
+          <w:color w:val="000000"/>
+          <w:sz w:val="19"/>
+          <w:szCs w:val="19"/>
+        </w:rPr>
+        <w:t>(</w:t>
+      </w:r>
+      <w:r>
+        <w:rPr>
+          <w:rFonts w:ascii="Courier New" w:hAnsi="Courier New" w:cs="Courier New"/>
+          <w:color w:val="A31515"/>
+          <w:sz w:val="19"/>
+          <w:szCs w:val="19"/>
+        </w:rPr>
+        <w:t>"IN2025PL"</w:t>
+      </w:r>
+      <w:r>
+        <w:rPr>
+          <w:rFonts w:ascii="Courier New" w:hAnsi="Courier New" w:cs="Courier New"/>
+          <w:color w:val="000000"/>
+          <w:sz w:val="19"/>
+          <w:szCs w:val="19"/>
+        </w:rPr>
+        <w:t xml:space="preserve">, </w:t>
+      </w:r>
+      <w:r>
+        <w:rPr>
+          <w:rFonts w:ascii="Courier New" w:hAnsi="Courier New" w:cs="Courier New"/>
+          <w:color w:val="A31515"/>
+          <w:sz w:val="19"/>
+          <w:szCs w:val="19"/>
+        </w:rPr>
+        <w:t>"~/GenericInquiry/GenericInquiry.aspx?id=e4352bbd-a53a-42c4-9b96-e9f0fda070c7"</w:t>
+      </w:r>
+      <w:r>
+        <w:rPr>
+          <w:rFonts w:ascii="Courier New" w:hAnsi="Courier New" w:cs="Courier New"/>
+          <w:color w:val="000000"/>
+          <w:sz w:val="19"/>
+          <w:szCs w:val="19"/>
+        </w:rPr>
+        <w:t>);</w:t>
+      </w:r>
+    </w:p>
+    <w:p>
+      <w:pPr>
+        <w:autoSpaceDE w:val="0"/>
+        <w:autoSpaceDN w:val="0"/>
+        <w:adjustRightInd w:val="0"/>
+        <w:spacing w:after="0" w:line="240" w:lineRule="auto"/>
+        <w:rPr>
+          <w:rFonts w:ascii="Courier New" w:hAnsi="Courier New" w:cs="Courier New"/>
+          <w:color w:val="000000"/>
+          <w:sz w:val="19"/>
+          <w:szCs w:val="19"/>
+        </w:rPr>
+      </w:pPr>
+    </w:p>
+    <w:p>
+      <w:pPr>
+        <w:autoSpaceDE w:val="0"/>
+        <w:autoSpaceDN w:val="0"/>
+        <w:adjustRightInd w:val="0"/>
+        <w:spacing w:after="0" w:line="240" w:lineRule="auto"/>
+        <w:rPr>
+          <w:rFonts w:ascii="Courier New" w:hAnsi="Courier New" w:cs="Courier New"/>
+          <w:color w:val="000000"/>
+          <w:sz w:val="19"/>
+          <w:szCs w:val="19"/>
+        </w:rPr>
+      </w:pPr>
+      <w:r>
+        <w:rPr>
+          <w:rFonts w:ascii="Courier New" w:hAnsi="Courier New" w:cs="Courier New"/>
+          <w:color w:val="000000"/>
+          <w:sz w:val="19"/>
+          <w:szCs w:val="19"/>
+        </w:rPr>
+        <w:t xml:space="preserve">            </w:t>
+      </w:r>
+      <w:proofErr w:type="spellStart"/>
+      <w:proofErr w:type="gramStart"/>
+      <w:r>
+        <w:rPr>
+          <w:rFonts w:ascii="Courier New" w:hAnsi="Courier New" w:cs="Courier New"/>
+          <w:color w:val="000000"/>
+          <w:sz w:val="19"/>
+          <w:szCs w:val="19"/>
+        </w:rPr>
+        <w:t>WG.Run</w:t>
+      </w:r>
+      <w:proofErr w:type="spellEnd"/>
+      <w:proofErr w:type="gramEnd"/>
+      <w:r>
+        <w:rPr>
+          <w:rFonts w:ascii="Courier New" w:hAnsi="Courier New" w:cs="Courier New"/>
+          <w:color w:val="000000"/>
+          <w:sz w:val="19"/>
+          <w:szCs w:val="19"/>
+        </w:rPr>
+        <w:t>(</w:t>
+      </w:r>
+      <w:r>
+        <w:rPr>
+          <w:rFonts w:ascii="Courier New" w:hAnsi="Courier New" w:cs="Courier New"/>
+          <w:color w:val="A31515"/>
+          <w:sz w:val="19"/>
+          <w:szCs w:val="19"/>
+        </w:rPr>
+        <w:t>"SCREENID1, SCREENID2, CA306000, CS100000, GL102000, SM204505, SO301000"</w:t>
+      </w:r>
+      <w:r>
+        <w:rPr>
+          <w:rFonts w:ascii="Courier New" w:hAnsi="Courier New" w:cs="Courier New"/>
+          <w:color w:val="000000"/>
+          <w:sz w:val="19"/>
+          <w:szCs w:val="19"/>
+        </w:rPr>
+        <w:t xml:space="preserve">); </w:t>
+      </w:r>
+      <w:r>
+        <w:rPr>
+          <w:rFonts w:ascii="Courier New" w:hAnsi="Courier New" w:cs="Courier New"/>
+          <w:color w:val="008000"/>
+          <w:sz w:val="19"/>
+          <w:szCs w:val="19"/>
+        </w:rPr>
+        <w:t>// add all screens here you need to use in your test</w:t>
+      </w:r>
+    </w:p>
+    <w:p>
+      <w:pPr>
+        <w:autoSpaceDE w:val="0"/>
+        <w:autoSpaceDN w:val="0"/>
+        <w:adjustRightInd w:val="0"/>
+        <w:spacing w:after="0" w:line="240" w:lineRule="auto"/>
+        <w:rPr>
+          <w:rFonts w:ascii="Courier New" w:hAnsi="Courier New" w:cs="Courier New"/>
+          <w:color w:val="000000"/>
+          <w:sz w:val="19"/>
+          <w:szCs w:val="19"/>
+        </w:rPr>
+      </w:pPr>
+    </w:p>
+    <w:p>
+      <w:pPr>
+        <w:autoSpaceDE w:val="0"/>
+        <w:autoSpaceDN w:val="0"/>
+        <w:adjustRightInd w:val="0"/>
+        <w:spacing w:after="0" w:line="240" w:lineRule="auto"/>
+        <w:rPr>
+          <w:rFonts w:ascii="Courier New" w:hAnsi="Courier New" w:cs="Courier New"/>
+          <w:color w:val="000000"/>
+          <w:sz w:val="19"/>
+          <w:szCs w:val="19"/>
+        </w:rPr>
+      </w:pPr>
+      <w:r>
+        <w:rPr>
+          <w:rFonts w:ascii="Courier New" w:hAnsi="Courier New" w:cs="Courier New"/>
+          <w:color w:val="000000"/>
+          <w:sz w:val="19"/>
+          <w:szCs w:val="19"/>
+        </w:rPr>
+        <w:t xml:space="preserve">            </w:t>
+      </w:r>
+      <w:r>
+        <w:rPr>
+          <w:rFonts w:ascii="Courier New" w:hAnsi="Courier New" w:cs="Courier New"/>
+          <w:color w:val="008000"/>
+          <w:sz w:val="19"/>
+          <w:szCs w:val="19"/>
+        </w:rPr>
+        <w:t>// All wrappers will need an extension file created to access the UI elements of the screen wrapper.</w:t>
+      </w:r>
+    </w:p>
+    <w:p>
+      <w:pPr>
+        <w:autoSpaceDE w:val="0"/>
+        <w:autoSpaceDN w:val="0"/>
+        <w:adjustRightInd w:val="0"/>
+        <w:spacing w:after="0" w:line="240" w:lineRule="auto"/>
+        <w:rPr>
+          <w:rFonts w:ascii="Courier New" w:hAnsi="Courier New" w:cs="Courier New"/>
+          <w:color w:val="000000"/>
+          <w:sz w:val="19"/>
+          <w:szCs w:val="19"/>
+        </w:rPr>
+      </w:pPr>
+      <w:r>
+        <w:rPr>
+          <w:rFonts w:ascii="Courier New" w:hAnsi="Courier New" w:cs="Courier New"/>
+          <w:color w:val="000000"/>
+          <w:sz w:val="19"/>
+          <w:szCs w:val="19"/>
+        </w:rPr>
+        <w:t xml:space="preserve">            </w:t>
+      </w:r>
+      <w:r>
+        <w:rPr>
+          <w:rFonts w:ascii="Courier New" w:hAnsi="Courier New" w:cs="Courier New"/>
+          <w:color w:val="008000"/>
+          <w:sz w:val="19"/>
+          <w:szCs w:val="19"/>
+        </w:rPr>
+        <w:t xml:space="preserve">// The namespace of your </w:t>
+      </w:r>
+      <w:proofErr w:type="spellStart"/>
+      <w:r>
+        <w:rPr>
+          <w:rFonts w:ascii="Courier New" w:hAnsi="Courier New" w:cs="Courier New"/>
+          <w:color w:val="008000"/>
+          <w:sz w:val="19"/>
+          <w:szCs w:val="19"/>
+        </w:rPr>
+        <w:t>Extension.cs</w:t>
+      </w:r>
+      <w:proofErr w:type="spellEnd"/>
+      <w:r>
+        <w:rPr>
+          <w:rFonts w:ascii="Courier New" w:hAnsi="Courier New" w:cs="Courier New"/>
+          <w:color w:val="008000"/>
+          <w:sz w:val="19"/>
+          <w:szCs w:val="19"/>
+        </w:rPr>
+        <w:t xml:space="preserve"> files will be "using </w:t>
+      </w:r>
+      <w:proofErr w:type="spellStart"/>
+      <w:r>
+        <w:rPr>
+          <w:rFonts w:ascii="Courier New" w:hAnsi="Courier New" w:cs="Courier New"/>
+          <w:color w:val="008000"/>
+          <w:sz w:val="19"/>
+          <w:szCs w:val="19"/>
+        </w:rPr>
+        <w:t>GeneratedWrappers.ISVSOLUTIONNAME</w:t>
+      </w:r>
+      <w:proofErr w:type="spellEnd"/>
+      <w:r>
+        <w:rPr>
+          <w:rFonts w:ascii="Courier New" w:hAnsi="Courier New" w:cs="Courier New"/>
+          <w:color w:val="008000"/>
+          <w:sz w:val="19"/>
+          <w:szCs w:val="19"/>
+        </w:rPr>
+        <w:t>;"</w:t>
+      </w:r>
     </w:p>
     <w:p>
       <w:pPr>
         <w:pStyle w:val="ListParagraph"/>
         <w:numPr>
           <w:ilvl w:val="0"/>
-          <w:numId w:val="12"/>
+          <w:numId w:val="13"/>
         </w:numPr>
       </w:pPr>
       <w:r>
-        <w:t xml:space="preserve">Edit </w:t>
-      </w:r>
-      <w:proofErr w:type="spellStart"/>
-      <w:r>
-        <w:rPr>
-          <w:highlight w:val="yellow"/>
-        </w:rPr>
-        <w:t>ClassGenerator.exe.config</w:t>
-      </w:r>
-      <w:proofErr w:type="spellEnd"/>
-      <w:r>
-        <w:t xml:space="preserve"> (do not modify </w:t>
-      </w:r>
-      <w:proofErr w:type="gramStart"/>
-      <w:r>
-        <w:t>classgenerator.xml..</w:t>
-      </w:r>
-      <w:proofErr w:type="gramEnd"/>
-      <w:r>
-        <w:t>)</w:t>
-      </w:r>
-    </w:p>
-    <w:p>
-      <w:pPr>
-        <w:pStyle w:val="NoSpacing"/>
+        <w:rPr>
+          <w:rFonts w:ascii="Courier New" w:hAnsi="Courier New" w:cs="Courier New"/>
+          <w:color w:val="000000"/>
+          <w:sz w:val="19"/>
+          <w:szCs w:val="19"/>
+        </w:rPr>
+        <w:t xml:space="preserve">        }</w:t>
+      </w:r>
+    </w:p>
+    <w:p>
+      <w:pPr>
+        <w:pStyle w:val="ListParagraph"/>
         <w:ind w:left="1080"/>
-        <w:rPr>
-          <w:sz w:val="18"/>
-          <w:szCs w:val="18"/>
-        </w:rPr>
-      </w:pPr>
-      <w:r>
-        <w:rPr>
-          <w:sz w:val="18"/>
-          <w:szCs w:val="18"/>
-        </w:rPr>
-        <w:t>&lt;?xml version="1.0" encoding="utf-8"?&gt;</w:t>
-      </w:r>
-    </w:p>
-    <w:p>
-      <w:pPr>
-        <w:pStyle w:val="NoSpacing"/>
+      </w:pPr>
+    </w:p>
+    <w:p>
+      <w:pPr>
+        <w:pStyle w:val="ListParagraph"/>
         <w:ind w:left="1080"/>
-        <w:rPr>
-          <w:sz w:val="18"/>
-          <w:szCs w:val="18"/>
-        </w:rPr>
-      </w:pPr>
-      <w:r>
-        <w:rPr>
-          <w:sz w:val="18"/>
-          <w:szCs w:val="18"/>
-        </w:rPr>
-        <w:t>&lt;configuration&gt;</w:t>
-      </w:r>
-    </w:p>
-    <w:p>
-      <w:pPr>
-        <w:pStyle w:val="NoSpacing"/>
+      </w:pPr>
+    </w:p>
+    <w:p>
+      <w:pPr>
+        <w:pStyle w:val="ListParagraph"/>
         <w:ind w:left="1080"/>
-        <w:rPr>
-          <w:sz w:val="18"/>
-          <w:szCs w:val="18"/>
-        </w:rPr>
-      </w:pPr>
-      <w:r>
-        <w:rPr>
-          <w:sz w:val="18"/>
-          <w:szCs w:val="18"/>
-        </w:rPr>
-        <w:t xml:space="preserve">  &lt;</w:t>
-      </w:r>
-      <w:proofErr w:type="spellStart"/>
-      <w:r>
-        <w:rPr>
-          <w:sz w:val="18"/>
-          <w:szCs w:val="18"/>
-        </w:rPr>
-        <w:t>appSettings</w:t>
-      </w:r>
-      <w:proofErr w:type="spellEnd"/>
-      <w:r>
-        <w:rPr>
-          <w:sz w:val="18"/>
-          <w:szCs w:val="18"/>
-        </w:rPr>
-        <w:t>&gt;</w:t>
-      </w:r>
-    </w:p>
-    <w:p>
-      <w:pPr>
-        <w:pStyle w:val="NoSpacing"/>
-        <w:ind w:left="1080"/>
-        <w:rPr>
-          <w:sz w:val="18"/>
-          <w:szCs w:val="18"/>
-        </w:rPr>
-      </w:pPr>
-      <w:r>
-        <w:rPr>
-          <w:sz w:val="18"/>
-          <w:szCs w:val="18"/>
-        </w:rPr>
-        <w:t xml:space="preserve">    &lt;add key="</w:t>
-      </w:r>
-      <w:proofErr w:type="spellStart"/>
-      <w:r>
-        <w:rPr>
-          <w:sz w:val="18"/>
-          <w:szCs w:val="18"/>
-        </w:rPr>
-        <w:t>SitePhysicalPath</w:t>
-      </w:r>
-      <w:proofErr w:type="spellEnd"/>
-      <w:r>
-        <w:rPr>
-          <w:sz w:val="18"/>
-          <w:szCs w:val="18"/>
-        </w:rPr>
-        <w:t>" value="</w:t>
-      </w:r>
-      <w:r>
-        <w:rPr>
-          <w:sz w:val="18"/>
-          <w:szCs w:val="18"/>
-          <w:highlight w:val="yellow"/>
-        </w:rPr>
-        <w:t>C:\AcumaticaSites\21r205</w:t>
-      </w:r>
-      <w:r>
-        <w:rPr>
-          <w:sz w:val="18"/>
-          <w:szCs w:val="18"/>
-        </w:rPr>
-        <w:t>" /&gt;</w:t>
-      </w:r>
-    </w:p>
-    <w:p>
-      <w:pPr>
-        <w:pStyle w:val="NoSpacing"/>
-        <w:ind w:left="1080"/>
-        <w:rPr>
-          <w:sz w:val="18"/>
-          <w:szCs w:val="18"/>
-        </w:rPr>
-      </w:pPr>
-      <w:r>
-        <w:rPr>
-          <w:sz w:val="18"/>
-          <w:szCs w:val="18"/>
-        </w:rPr>
-        <w:t xml:space="preserve">    &lt;add key="</w:t>
-      </w:r>
-      <w:proofErr w:type="spellStart"/>
-      <w:r>
-        <w:rPr>
-          <w:sz w:val="18"/>
-          <w:szCs w:val="18"/>
-        </w:rPr>
-        <w:t>GenResultPath</w:t>
-      </w:r>
-      <w:proofErr w:type="spellEnd"/>
-      <w:r>
-        <w:rPr>
-          <w:sz w:val="18"/>
-          <w:szCs w:val="18"/>
-        </w:rPr>
-        <w:t>" value="</w:t>
-      </w:r>
-      <w:r>
-        <w:rPr>
-          <w:sz w:val="18"/>
-          <w:szCs w:val="18"/>
-          <w:highlight w:val="yellow"/>
-        </w:rPr>
-        <w:t>C:\TestSDK21r205\ClassGenerator\Out</w:t>
-      </w:r>
-      <w:r>
-        <w:rPr>
-          <w:sz w:val="18"/>
-          <w:szCs w:val="18"/>
-        </w:rPr>
-        <w:t>" /&gt;</w:t>
-      </w:r>
-    </w:p>
-    <w:p>
-      <w:pPr>
-        <w:pStyle w:val="NoSpacing"/>
-        <w:ind w:left="1080"/>
-        <w:rPr>
-          <w:sz w:val="18"/>
-          <w:szCs w:val="18"/>
-        </w:rPr>
-      </w:pPr>
-      <w:r>
-        <w:rPr>
-          <w:sz w:val="18"/>
-          <w:szCs w:val="18"/>
-        </w:rPr>
-        <w:t xml:space="preserve">    &lt;add key="Username" value="</w:t>
-      </w:r>
-      <w:proofErr w:type="spellStart"/>
-      <w:r>
-        <w:rPr>
-          <w:sz w:val="18"/>
-          <w:szCs w:val="18"/>
-          <w:highlight w:val="yellow"/>
-        </w:rPr>
-        <w:t>admin@Company</w:t>
-      </w:r>
-      <w:proofErr w:type="spellEnd"/>
-      <w:r>
-        <w:rPr>
-          <w:sz w:val="18"/>
-          <w:szCs w:val="18"/>
-        </w:rPr>
-        <w:t xml:space="preserve"> </w:t>
-      </w:r>
-      <w:r>
-        <w:rPr>
-          <w:sz w:val="18"/>
-          <w:szCs w:val="18"/>
-        </w:rPr>
-        <w:t>" /&gt;</w:t>
-      </w:r>
-    </w:p>
-    <w:p>
-      <w:pPr>
-        <w:pStyle w:val="NoSpacing"/>
-        <w:ind w:left="1080"/>
-        <w:rPr>
-          <w:sz w:val="18"/>
-          <w:szCs w:val="18"/>
-        </w:rPr>
-      </w:pPr>
-      <w:r>
-        <w:rPr>
-          <w:sz w:val="18"/>
-          <w:szCs w:val="18"/>
-        </w:rPr>
-        <w:t xml:space="preserve">    &lt;add key="Namespace" value="</w:t>
-      </w:r>
-      <w:proofErr w:type="spellStart"/>
-      <w:r>
-        <w:rPr>
-          <w:sz w:val="18"/>
-          <w:szCs w:val="18"/>
-        </w:rPr>
-        <w:t>GeneratedWrappers.</w:t>
-      </w:r>
-      <w:r>
-        <w:rPr>
-          <w:sz w:val="18"/>
-          <w:szCs w:val="18"/>
-          <w:highlight w:val="yellow"/>
-        </w:rPr>
-        <w:t>ISVSOLUTIONNAME</w:t>
-      </w:r>
-      <w:proofErr w:type="spellEnd"/>
-      <w:r>
-        <w:rPr>
-          <w:sz w:val="18"/>
-          <w:szCs w:val="18"/>
-        </w:rPr>
-        <w:t>" /&gt;</w:t>
-      </w:r>
-    </w:p>
-    <w:p>
-      <w:pPr>
-        <w:pStyle w:val="NoSpacing"/>
-        <w:ind w:left="1080"/>
-        <w:rPr>
-          <w:sz w:val="18"/>
-          <w:szCs w:val="18"/>
-        </w:rPr>
-      </w:pPr>
-      <w:r>
-        <w:rPr>
-          <w:sz w:val="18"/>
-          <w:szCs w:val="18"/>
-        </w:rPr>
-        <w:t xml:space="preserve">    &lt;add key="</w:t>
-      </w:r>
-      <w:proofErr w:type="spellStart"/>
-      <w:r>
-        <w:rPr>
-          <w:sz w:val="18"/>
-          <w:szCs w:val="18"/>
-        </w:rPr>
-        <w:t>ClearOutput</w:t>
-      </w:r>
-      <w:proofErr w:type="spellEnd"/>
-      <w:r>
-        <w:rPr>
-          <w:sz w:val="18"/>
-          <w:szCs w:val="18"/>
-        </w:rPr>
-        <w:t>" value="false" /&gt;</w:t>
-      </w:r>
-    </w:p>
-    <w:p>
-      <w:pPr>
-        <w:pStyle w:val="NoSpacing"/>
-        <w:ind w:left="1080"/>
-        <w:rPr>
-          <w:sz w:val="18"/>
-          <w:szCs w:val="18"/>
-        </w:rPr>
-      </w:pPr>
-      <w:r>
-        <w:rPr>
-          <w:sz w:val="18"/>
-          <w:szCs w:val="18"/>
-        </w:rPr>
-        <w:t xml:space="preserve">      &lt;add key="</w:t>
-      </w:r>
-      <w:proofErr w:type="spellStart"/>
-      <w:r>
-        <w:rPr>
-          <w:sz w:val="18"/>
-          <w:szCs w:val="18"/>
-        </w:rPr>
-        <w:t>FilenameFilter</w:t>
-      </w:r>
-      <w:proofErr w:type="spellEnd"/>
-      <w:r>
-        <w:rPr>
-          <w:sz w:val="18"/>
-          <w:szCs w:val="18"/>
-        </w:rPr>
-        <w:t>" value="</w:t>
-      </w:r>
-      <w:r>
-        <w:rPr>
-          <w:sz w:val="18"/>
-          <w:szCs w:val="18"/>
-          <w:highlight w:val="yellow"/>
-        </w:rPr>
-        <w:t>AP303000, SO301000</w:t>
-      </w:r>
-      <w:r>
-        <w:rPr>
-          <w:sz w:val="18"/>
-          <w:szCs w:val="18"/>
-        </w:rPr>
-        <w:t>" /&gt;</w:t>
-      </w:r>
-    </w:p>
-    <w:p>
-      <w:pPr>
-        <w:pStyle w:val="NoSpacing"/>
-        <w:ind w:left="1080"/>
-        <w:rPr>
-          <w:sz w:val="18"/>
-          <w:szCs w:val="18"/>
-        </w:rPr>
-      </w:pPr>
-      <w:r>
-        <w:rPr>
-          <w:sz w:val="18"/>
-          <w:szCs w:val="18"/>
-        </w:rPr>
-        <w:t xml:space="preserve">    </w:t>
-      </w:r>
-      <w:proofErr w:type="gramStart"/>
-      <w:r>
-        <w:rPr>
-          <w:sz w:val="18"/>
-          <w:szCs w:val="18"/>
-        </w:rPr>
-        <w:t>&lt;!--</w:t>
-      </w:r>
-      <w:proofErr w:type="gramEnd"/>
-      <w:r>
-        <w:rPr>
-          <w:sz w:val="18"/>
-          <w:szCs w:val="18"/>
-        </w:rPr>
-        <w:t>&lt;add key="</w:t>
-      </w:r>
-      <w:proofErr w:type="spellStart"/>
-      <w:r>
-        <w:rPr>
-          <w:sz w:val="18"/>
-          <w:szCs w:val="18"/>
-        </w:rPr>
-        <w:t>PagesList</w:t>
-      </w:r>
-      <w:proofErr w:type="spellEnd"/>
-      <w:r>
-        <w:rPr>
-          <w:sz w:val="18"/>
-          <w:szCs w:val="18"/>
-        </w:rPr>
-        <w:t>" value="list.txt"/&gt;</w:t>
-      </w:r>
-    </w:p>
-    <w:p>
-      <w:pPr>
-        <w:pStyle w:val="NoSpacing"/>
-        <w:ind w:left="1080"/>
-        <w:rPr>
-          <w:sz w:val="18"/>
-          <w:szCs w:val="18"/>
-        </w:rPr>
-      </w:pPr>
-      <w:r>
-        <w:rPr>
-          <w:sz w:val="18"/>
-          <w:szCs w:val="18"/>
-        </w:rPr>
-        <w:t xml:space="preserve">    &lt;add key="</w:t>
-      </w:r>
-      <w:proofErr w:type="spellStart"/>
-      <w:r>
-        <w:rPr>
-          <w:sz w:val="18"/>
-          <w:szCs w:val="18"/>
-        </w:rPr>
-        <w:t>PagesListAttribute</w:t>
-      </w:r>
-      <w:proofErr w:type="spellEnd"/>
-      <w:r>
-        <w:rPr>
-          <w:sz w:val="18"/>
-          <w:szCs w:val="18"/>
-        </w:rPr>
-        <w:t>" value="exclude"/&gt;</w:t>
-      </w:r>
-    </w:p>
-    <w:p>
-      <w:pPr>
-        <w:pStyle w:val="NoSpacing"/>
-        <w:ind w:left="1080"/>
-        <w:rPr>
-          <w:sz w:val="18"/>
-          <w:szCs w:val="18"/>
-        </w:rPr>
-      </w:pPr>
-      <w:r>
-        <w:rPr>
-          <w:sz w:val="18"/>
-          <w:szCs w:val="18"/>
-        </w:rPr>
-        <w:t xml:space="preserve">    &lt;add key="</w:t>
-      </w:r>
-      <w:proofErr w:type="spellStart"/>
-      <w:r>
-        <w:rPr>
-          <w:sz w:val="18"/>
-          <w:szCs w:val="18"/>
-        </w:rPr>
-        <w:t>PagesListAttribute</w:t>
-      </w:r>
-      <w:proofErr w:type="spellEnd"/>
-      <w:r>
-        <w:rPr>
-          <w:sz w:val="18"/>
-          <w:szCs w:val="18"/>
-        </w:rPr>
-        <w:t>" value="include"/&gt;</w:t>
-      </w:r>
-    </w:p>
-    <w:p>
-      <w:pPr>
-        <w:pStyle w:val="NoSpacing"/>
-        <w:ind w:left="1080"/>
-        <w:rPr>
-          <w:sz w:val="18"/>
-          <w:szCs w:val="18"/>
-        </w:rPr>
-      </w:pPr>
-      <w:r>
-        <w:rPr>
-          <w:sz w:val="18"/>
-          <w:szCs w:val="18"/>
-        </w:rPr>
-        <w:t xml:space="preserve">    &lt;add key="</w:t>
-      </w:r>
-      <w:proofErr w:type="spellStart"/>
-      <w:r>
-        <w:rPr>
-          <w:sz w:val="18"/>
-          <w:szCs w:val="18"/>
-        </w:rPr>
-        <w:t>PagesParameters</w:t>
-      </w:r>
-      <w:proofErr w:type="spellEnd"/>
-      <w:r>
-        <w:rPr>
-          <w:sz w:val="18"/>
-          <w:szCs w:val="18"/>
-        </w:rPr>
-        <w:t>" value="ParamsPP.txt"/&gt;</w:t>
-      </w:r>
-    </w:p>
-    <w:p>
-      <w:pPr>
-        <w:pStyle w:val="NoSpacing"/>
-        <w:ind w:left="1080"/>
-        <w:rPr>
-          <w:sz w:val="18"/>
-          <w:szCs w:val="18"/>
-        </w:rPr>
-      </w:pPr>
-      <w:r>
-        <w:rPr>
-          <w:sz w:val="18"/>
-          <w:szCs w:val="18"/>
-        </w:rPr>
-        <w:t xml:space="preserve">    &lt;add key="</w:t>
-      </w:r>
-      <w:proofErr w:type="spellStart"/>
-      <w:r>
-        <w:rPr>
-          <w:sz w:val="18"/>
-          <w:szCs w:val="18"/>
-        </w:rPr>
-        <w:t>GenericInquiryParameters</w:t>
-      </w:r>
-      <w:proofErr w:type="spellEnd"/>
-      <w:r>
-        <w:rPr>
-          <w:sz w:val="18"/>
-          <w:szCs w:val="18"/>
-        </w:rPr>
-        <w:t>" value="ParamsGI.txt"/&gt;--&gt;</w:t>
-      </w:r>
-    </w:p>
-    <w:p>
-      <w:pPr>
-        <w:pStyle w:val="NoSpacing"/>
-        <w:ind w:left="1080"/>
-        <w:rPr>
-          <w:sz w:val="18"/>
-          <w:szCs w:val="18"/>
-        </w:rPr>
-      </w:pPr>
-      <w:r>
-        <w:rPr>
-          <w:sz w:val="18"/>
-          <w:szCs w:val="18"/>
-        </w:rPr>
-        <w:t xml:space="preserve">  &lt;/</w:t>
-      </w:r>
-      <w:proofErr w:type="spellStart"/>
-      <w:r>
-        <w:rPr>
-          <w:sz w:val="18"/>
-          <w:szCs w:val="18"/>
-        </w:rPr>
-        <w:t>appSettings</w:t>
-      </w:r>
-      <w:proofErr w:type="spellEnd"/>
-      <w:r>
-        <w:rPr>
-          <w:sz w:val="18"/>
-          <w:szCs w:val="18"/>
-        </w:rPr>
-        <w:t>&gt;</w:t>
-      </w:r>
-    </w:p>
-    <w:p>
-      <w:pPr>
-        <w:pStyle w:val="NoSpacing"/>
-        <w:ind w:left="1080"/>
-        <w:rPr>
-          <w:sz w:val="18"/>
-          <w:szCs w:val="18"/>
-        </w:rPr>
-      </w:pPr>
-      <w:r>
-        <w:rPr>
-          <w:sz w:val="18"/>
-          <w:szCs w:val="18"/>
-        </w:rPr>
-        <w:t xml:space="preserve">  &lt;startup&gt;</w:t>
-      </w:r>
-    </w:p>
-    <w:p>
-      <w:pPr>
-        <w:pStyle w:val="NoSpacing"/>
-        <w:ind w:left="1080"/>
-        <w:rPr>
-          <w:sz w:val="18"/>
-          <w:szCs w:val="18"/>
-        </w:rPr>
-      </w:pPr>
-      <w:r>
-        <w:rPr>
-          <w:sz w:val="18"/>
-          <w:szCs w:val="18"/>
-        </w:rPr>
-        <w:t xml:space="preserve">    &lt;</w:t>
-      </w:r>
-      <w:proofErr w:type="spellStart"/>
-      <w:r>
-        <w:rPr>
-          <w:sz w:val="18"/>
-          <w:szCs w:val="18"/>
-        </w:rPr>
-        <w:t>supportedRuntime</w:t>
-      </w:r>
-      <w:proofErr w:type="spellEnd"/>
-      <w:r>
-        <w:rPr>
-          <w:sz w:val="18"/>
-          <w:szCs w:val="18"/>
-        </w:rPr>
-        <w:t xml:space="preserve"> version="v4.0" </w:t>
-      </w:r>
-      <w:proofErr w:type="spellStart"/>
-      <w:r>
-        <w:rPr>
-          <w:sz w:val="18"/>
-          <w:szCs w:val="18"/>
-        </w:rPr>
-        <w:t>sku</w:t>
-      </w:r>
-      <w:proofErr w:type="spellEnd"/>
-      <w:r>
-        <w:rPr>
-          <w:sz w:val="18"/>
-          <w:szCs w:val="18"/>
-        </w:rPr>
-        <w:t>=</w:t>
-      </w:r>
-      <w:proofErr w:type="gramStart"/>
-      <w:r>
-        <w:rPr>
-          <w:sz w:val="18"/>
-          <w:szCs w:val="18"/>
-        </w:rPr>
-        <w:t>".</w:t>
-      </w:r>
-      <w:proofErr w:type="spellStart"/>
-      <w:r>
-        <w:rPr>
-          <w:sz w:val="18"/>
-          <w:szCs w:val="18"/>
-        </w:rPr>
-        <w:t>NETFramework</w:t>
-      </w:r>
-      <w:proofErr w:type="gramEnd"/>
-      <w:r>
-        <w:rPr>
-          <w:sz w:val="18"/>
-          <w:szCs w:val="18"/>
-        </w:rPr>
-        <w:t>,Version</w:t>
-      </w:r>
-      <w:proofErr w:type="spellEnd"/>
-      <w:r>
-        <w:rPr>
-          <w:sz w:val="18"/>
-          <w:szCs w:val="18"/>
-        </w:rPr>
-        <w:t>=v4.8" /&gt;</w:t>
-      </w:r>
-    </w:p>
-    <w:p>
-      <w:pPr>
-        <w:pStyle w:val="NoSpacing"/>
-        <w:ind w:left="1080"/>
-        <w:rPr>
-          <w:sz w:val="18"/>
-          <w:szCs w:val="18"/>
-        </w:rPr>
-      </w:pPr>
-      <w:r>
-        <w:rPr>
-          <w:sz w:val="18"/>
-          <w:szCs w:val="18"/>
-        </w:rPr>
-        <w:t xml:space="preserve">  &lt;/startup&gt;</w:t>
-      </w:r>
-    </w:p>
-    <w:p>
-      <w:pPr>
-        <w:pStyle w:val="NoSpacing"/>
-        <w:ind w:left="1080"/>
-        <w:rPr>
-          <w:sz w:val="18"/>
-          <w:szCs w:val="18"/>
-        </w:rPr>
-      </w:pPr>
-      <w:r>
-        <w:rPr>
-          <w:sz w:val="18"/>
-          <w:szCs w:val="18"/>
-        </w:rPr>
-        <w:t>&lt;/configuration&gt;</w:t>
-      </w:r>
-    </w:p>
-    <w:p>
-      <w:pPr>
-        <w:pStyle w:val="ListParagraph"/>
-        <w:numPr>
-          <w:ilvl w:val="0"/>
-          <w:numId w:val="12"/>
-        </w:numPr>
-      </w:pPr>
-      <w:r>
-        <w:t xml:space="preserve">Ensure you include all </w:t>
-      </w:r>
+      </w:pPr>
       <w:r>
         <w:rPr>
           <w:b/>
           <w:bCs/>
         </w:rPr>
-        <w:t>new or</w:t>
-      </w:r>
-      <w:r>
-        <w:rPr>
-          <w:b/>
-          <w:bCs/>
-        </w:rPr>
-        <w:t xml:space="preserve"> </w:t>
-      </w:r>
-      <w:r>
-        <w:rPr>
-          <w:b/>
-          <w:bCs/>
-        </w:rPr>
-        <w:t>modified</w:t>
-      </w:r>
-      <w:r>
-        <w:t xml:space="preserve"> screens you need to use during your test in the </w:t>
-      </w:r>
-      <w:proofErr w:type="spellStart"/>
-      <w:r>
-        <w:t>FilenameFilter</w:t>
-      </w:r>
-      <w:proofErr w:type="spellEnd"/>
-      <w:r>
-        <w:t xml:space="preserve"> attribute. As well as fill the other attributes with your sites correct information.</w:t>
-      </w:r>
-    </w:p>
-    <w:p>
-      <w:pPr>
-        <w:pStyle w:val="ListParagraph"/>
-        <w:numPr>
-          <w:ilvl w:val="0"/>
-          <w:numId w:val="12"/>
-        </w:numPr>
-      </w:pPr>
-      <w:r>
-        <w:t xml:space="preserve">Double click the </w:t>
-      </w:r>
-      <w:proofErr w:type="spellStart"/>
-      <w:r>
-        <w:t>ClassGenerator</w:t>
-      </w:r>
-      <w:proofErr w:type="spellEnd"/>
-      <w:r>
-        <w:t xml:space="preserve"> folder to start the Wrapper Generation Process</w:t>
-      </w:r>
-    </w:p>
-    <w:p>
-      <w:pPr>
-        <w:pStyle w:val="ListParagraph"/>
-        <w:ind w:left="1080"/>
-      </w:pPr>
-      <w:r>
-        <w:rPr>
-          <w:noProof/>
-        </w:rPr>
-        <w:drawing>
-          <wp:inline distT="0" distB="0" distL="0" distR="0" wp14:anchorId="0D6DDCAD" wp14:editId="4AB79025">
-            <wp:extent cx="5943600" cy="1300480"/>
-            <wp:effectExtent l="0" t="0" r="0" b="0"/>
-            <wp:docPr id="1" name="Picture 1" descr="Graphical user interface, text, application&#10;&#10;Description automatically generated"/>
-            <wp:cNvGraphicFramePr>
-              <a:graphicFrameLocks xmlns:a="http://schemas.openxmlformats.org/drawingml/2006/main" noChangeAspect="1"/>
-            </wp:cNvGraphicFramePr>
-            <a:graphic xmlns:a="http://schemas.openxmlformats.org/drawingml/2006/main">
-              <a:graphicData uri="http://schemas.openxmlformats.org/drawingml/2006/picture">
-                <pic:pic xmlns:pic="http://schemas.openxmlformats.org/drawingml/2006/picture">
-                  <pic:nvPicPr>
-                    <pic:cNvPr id="1" name="Picture 1" descr="Graphical user interface, text, application&#10;&#10;Description automatically generated"/>
-                    <pic:cNvPicPr/>
-                  </pic:nvPicPr>
-                  <pic:blipFill>
-                    <a:blip r:embed="rId11"/>
-                    <a:stretch>
-                      <a:fillRect/>
-                    </a:stretch>
-                  </pic:blipFill>
-                  <pic:spPr>
-                    <a:xfrm>
-                      <a:off x="0" y="0"/>
-                      <a:ext cx="5943600" cy="1300480"/>
-                    </a:xfrm>
-                    <a:prstGeom prst="rect">
-                      <a:avLst/>
-                    </a:prstGeom>
-                  </pic:spPr>
-                </pic:pic>
-              </a:graphicData>
-            </a:graphic>
-          </wp:inline>
-        </w:drawing>
-      </w:r>
-    </w:p>
-    <w:p>
-      <w:pPr>
-        <w:pStyle w:val="ListParagraph"/>
-        <w:ind w:left="1080"/>
-      </w:pPr>
-      <w:r>
-        <w:rPr>
-          <w:b/>
-          <w:bCs/>
-        </w:rPr>
         <w:t>Note:</w:t>
       </w:r>
       <w:r>
-        <w:t xml:space="preserve"> The ClassGenerator.exe command prompt will take 2-5 mins to show progress, don’t worry it is not frozen, just keep waiting for the first screen wrapper to generate then they start going quickly. Do not close the window, the command prompt window must close on its own to complete the process. Closing classgenerator.exe early will break the sites </w:t>
+        <w:t xml:space="preserve"> The ClassGenerator.exe command prompt will take </w:t>
+      </w:r>
+      <w:r>
+        <w:t>5+</w:t>
+      </w:r>
+      <w:r>
+        <w:t xml:space="preserve"> mins to show progress, don’t worry it is not frozen, just keep waiting for the first screen wrapper to generate then they start going quickly. Do not close the window, the command prompt window must close on its own to complete the process. Closing classgenerator.exe early will break the sites </w:t>
       </w:r>
       <w:proofErr w:type="spellStart"/>
       <w:r>
@@ -2541,26 +2692,41 @@
       <w:r>
         <w:t>.</w:t>
       </w:r>
-    </w:p>
-    <w:p>
-      <w:pPr>
-        <w:pStyle w:val="ListParagraph"/>
-        <w:numPr>
-          <w:ilvl w:val="0"/>
-          <w:numId w:val="12"/>
-        </w:numPr>
+      <w:r>
+        <w:t xml:space="preserve"> If the website becomes </w:t>
+      </w:r>
+      <w:proofErr w:type="gramStart"/>
+      <w:r>
+        <w:t>unavailable</w:t>
+      </w:r>
+      <w:proofErr w:type="gramEnd"/>
+      <w:r>
+        <w:t xml:space="preserve"> you must go to the site </w:t>
+      </w:r>
+      <w:proofErr w:type="spellStart"/>
+      <w:r>
+        <w:t>flder</w:t>
+      </w:r>
+      <w:proofErr w:type="spellEnd"/>
+      <w:r>
+        <w:t xml:space="preserve"> and find the backup web config and save it over the broken site </w:t>
+      </w:r>
+      <w:proofErr w:type="spellStart"/>
+      <w:r>
+        <w:t>web.config</w:t>
+      </w:r>
+      <w:proofErr w:type="spellEnd"/>
+      <w:r>
+        <w:t>.</w:t>
+      </w:r>
+    </w:p>
+    <w:p>
+      <w:pPr>
         <w:pBdr>
           <w:bottom w:val="single" w:sz="12" w:space="1" w:color="auto"/>
         </w:pBdr>
-      </w:pPr>
-      <w:r>
-        <w:t xml:space="preserve">Copy those folders with wrappers inside to the Wrappers folder of your </w:t>
-      </w:r>
-      <w:proofErr w:type="gramStart"/>
-      <w:r>
-        <w:t>solution</w:t>
-      </w:r>
-      <w:proofErr w:type="gramEnd"/>
+        <w:ind w:left="720"/>
+      </w:pPr>
     </w:p>
     <w:p>
       <w:pPr>
@@ -2570,7 +2736,6 @@
         </w:pBdr>
       </w:pPr>
       <w:r>
-        <w:lastRenderedPageBreak/>
         <w:t>9</w:t>
       </w:r>
       <w:r>
@@ -2615,7 +2780,7 @@
       <w:r>
         <w:t>“</w:t>
       </w:r>
-      <w:hyperlink r:id="rId12" w:history="1">
+      <w:hyperlink r:id="rId11" w:history="1">
         <w:r>
           <w:rPr>
             <w:rStyle w:val="Hyperlink"/>
@@ -2680,6 +2845,7 @@
         <w:rPr>
           <w:noProof/>
         </w:rPr>
+        <w:lastRenderedPageBreak/>
         <w:drawing>
           <wp:inline distT="0" distB="0" distL="0" distR="0" wp14:anchorId="501D20DB" wp14:editId="088249E7">
             <wp:extent cx="3112770" cy="2628900"/>
@@ -2698,7 +2864,7 @@
                     </pic:cNvPicPr>
                   </pic:nvPicPr>
                   <pic:blipFill>
-                    <a:blip r:embed="rId13">
+                    <a:blip r:embed="rId12">
                       <a:extLst>
                         <a:ext uri="{28A0092B-C50C-407E-A947-70E740481C1C}">
                           <a14:useLocalDpi xmlns:a14="http://schemas.microsoft.com/office/drawing/2010/main" val="0"/>
@@ -2758,7 +2924,7 @@
                     </pic:cNvPicPr>
                   </pic:nvPicPr>
                   <pic:blipFill>
-                    <a:blip r:embed="rId14">
+                    <a:blip r:embed="rId13">
                       <a:extLst>
                         <a:ext uri="{28A0092B-C50C-407E-A947-70E740481C1C}">
                           <a14:useLocalDpi xmlns:a14="http://schemas.microsoft.com/office/drawing/2010/main" val="0"/>
@@ -2800,7 +2966,6 @@
         <w:rPr>
           <w:noProof/>
         </w:rPr>
-        <w:lastRenderedPageBreak/>
         <w:drawing>
           <wp:inline distT="0" distB="0" distL="0" distR="0" wp14:anchorId="76BC2089" wp14:editId="2A391398">
             <wp:extent cx="5943600" cy="1281430"/>
@@ -2819,7 +2984,7 @@
                     </pic:cNvPicPr>
                   </pic:nvPicPr>
                   <pic:blipFill>
-                    <a:blip r:embed="rId15" cstate="print">
+                    <a:blip r:embed="rId14" cstate="print">
                       <a:extLst>
                         <a:ext uri="{28A0092B-C50C-407E-A947-70E740481C1C}">
                           <a14:useLocalDpi xmlns:a14="http://schemas.microsoft.com/office/drawing/2010/main" val="0"/>
@@ -2861,6 +3026,7 @@
         <w:rPr>
           <w:noProof/>
         </w:rPr>
+        <w:lastRenderedPageBreak/>
         <w:drawing>
           <wp:inline distT="0" distB="0" distL="0" distR="0" wp14:anchorId="6AB17061" wp14:editId="343121FD">
             <wp:extent cx="5943600" cy="746760"/>
@@ -2879,7 +3045,7 @@
                     </pic:cNvPicPr>
                   </pic:nvPicPr>
                   <pic:blipFill>
-                    <a:blip r:embed="rId16" cstate="print">
+                    <a:blip r:embed="rId15" cstate="print">
                       <a:extLst>
                         <a:ext uri="{28A0092B-C50C-407E-A947-70E740481C1C}">
                           <a14:useLocalDpi xmlns:a14="http://schemas.microsoft.com/office/drawing/2010/main" val="0"/>
@@ -2949,7 +3115,7 @@
                     </pic:cNvPicPr>
                   </pic:nvPicPr>
                   <pic:blipFill>
-                    <a:blip r:embed="rId17">
+                    <a:blip r:embed="rId16">
                       <a:extLst>
                         <a:ext uri="{28A0092B-C50C-407E-A947-70E740481C1C}">
                           <a14:useLocalDpi xmlns:a14="http://schemas.microsoft.com/office/drawing/2010/main" val="0"/>
@@ -3014,7 +3180,7 @@
                     </pic:cNvPicPr>
                   </pic:nvPicPr>
                   <pic:blipFill>
-                    <a:blip r:embed="rId18">
+                    <a:blip r:embed="rId17">
                       <a:extLst>
                         <a:ext uri="{28A0092B-C50C-407E-A947-70E740481C1C}">
                           <a14:useLocalDpi xmlns:a14="http://schemas.microsoft.com/office/drawing/2010/main" val="0"/>
@@ -3063,10 +3229,7 @@
         <w:t>Add the following to the</w:t>
       </w:r>
       <w:r>
-        <w:t xml:space="preserve"> </w:t>
-      </w:r>
-      <w:r>
-        <w:t>.</w:t>
+        <w:t xml:space="preserve"> .</w:t>
       </w:r>
       <w:proofErr w:type="spellStart"/>
       <w:r>
@@ -3074,10 +3237,7 @@
       </w:r>
       <w:proofErr w:type="spellEnd"/>
       <w:r>
-        <w:t xml:space="preserve"> properties</w:t>
-      </w:r>
-      <w:r>
-        <w:t xml:space="preserve">, right click the project -&gt; properties -&gt; </w:t>
+        <w:t xml:space="preserve"> properties, right click the project -&gt; properties -&gt; </w:t>
       </w:r>
       <w:proofErr w:type="gramStart"/>
       <w:r>
@@ -3099,7 +3259,7 @@
       </w:r>
       <w:proofErr w:type="spellEnd"/>
       <w:r>
-        <w:t>": ".\\Tests.exe /config \"C:\\AcumaticaTestSDK\\TestSDK_22_105_0031_32\\config.xml\"</w:t>
+        <w:t>": ".\\Test.exe /config \"C:\\AcumaticaTestSDK\\TestSDK_22_105_0031_32\\config.xml\"</w:t>
       </w:r>
     </w:p>
     <w:p>
@@ -3127,7 +3287,7 @@
                     <pic:cNvPicPr/>
                   </pic:nvPicPr>
                   <pic:blipFill>
-                    <a:blip r:embed="rId19"/>
+                    <a:blip r:embed="rId18"/>
                     <a:stretch>
                       <a:fillRect/>
                     </a:stretch>
@@ -3179,7 +3339,7 @@
       </w:r>
       <w:proofErr w:type="spellStart"/>
       <w:r>
-        <w:t>tests.cs</w:t>
+        <w:t>test.cs</w:t>
       </w:r>
       <w:proofErr w:type="spellEnd"/>
       <w:r>
@@ -3216,7 +3376,7 @@
                     <pic:cNvPicPr/>
                   </pic:nvPicPr>
                   <pic:blipFill>
-                    <a:blip r:embed="rId20"/>
+                    <a:blip r:embed="rId19"/>
                     <a:stretch>
                       <a:fillRect/>
                     </a:stretch>
@@ -3248,6 +3408,7 @@
         <w:pStyle w:val="NoSpacing"/>
       </w:pPr>
       <w:r>
+        <w:lastRenderedPageBreak/>
         <w:t>1</w:t>
       </w:r>
       <w:r>
@@ -3302,7 +3463,7 @@
                     <pic:cNvPicPr/>
                   </pic:nvPicPr>
                   <pic:blipFill>
-                    <a:blip r:embed="rId21"/>
+                    <a:blip r:embed="rId20"/>
                     <a:stretch>
                       <a:fillRect/>
                     </a:stretch>
@@ -3843,6 +4004,95 @@
     </w:lvl>
   </w:abstractNum>
   <w:abstractNum w:abstractNumId="6" w15:restartNumberingAfterBreak="0">
+    <w:nsid w:val="2CA629EF"/>
+    <w:multiLevelType w:val="hybridMultilevel"/>
+    <w:tmpl w:val="C1FC8F02"/>
+    <w:lvl w:ilvl="0" w:tplc="FFFFFFFF">
+      <w:start w:val="1"/>
+      <w:numFmt w:val="lowerLetter"/>
+      <w:lvlText w:val="%1)"/>
+      <w:lvlJc w:val="left"/>
+      <w:pPr>
+        <w:ind w:left="1080" w:hanging="360"/>
+      </w:pPr>
+      <w:rPr>
+        <w:rFonts w:hint="default"/>
+      </w:rPr>
+    </w:lvl>
+    <w:lvl w:ilvl="1" w:tplc="FFFFFFFF" w:tentative="1">
+      <w:start w:val="1"/>
+      <w:numFmt w:val="lowerLetter"/>
+      <w:lvlText w:val="%2."/>
+      <w:lvlJc w:val="left"/>
+      <w:pPr>
+        <w:ind w:left="1800" w:hanging="360"/>
+      </w:pPr>
+    </w:lvl>
+    <w:lvl w:ilvl="2" w:tplc="FFFFFFFF" w:tentative="1">
+      <w:start w:val="1"/>
+      <w:numFmt w:val="lowerRoman"/>
+      <w:lvlText w:val="%3."/>
+      <w:lvlJc w:val="right"/>
+      <w:pPr>
+        <w:ind w:left="2520" w:hanging="180"/>
+      </w:pPr>
+    </w:lvl>
+    <w:lvl w:ilvl="3" w:tplc="FFFFFFFF" w:tentative="1">
+      <w:start w:val="1"/>
+      <w:numFmt w:val="decimal"/>
+      <w:lvlText w:val="%4."/>
+      <w:lvlJc w:val="left"/>
+      <w:pPr>
+        <w:ind w:left="3240" w:hanging="360"/>
+      </w:pPr>
+    </w:lvl>
+    <w:lvl w:ilvl="4" w:tplc="FFFFFFFF" w:tentative="1">
+      <w:start w:val="1"/>
+      <w:numFmt w:val="lowerLetter"/>
+      <w:lvlText w:val="%5."/>
+      <w:lvlJc w:val="left"/>
+      <w:pPr>
+        <w:ind w:left="3960" w:hanging="360"/>
+      </w:pPr>
+    </w:lvl>
+    <w:lvl w:ilvl="5" w:tplc="FFFFFFFF" w:tentative="1">
+      <w:start w:val="1"/>
+      <w:numFmt w:val="lowerRoman"/>
+      <w:lvlText w:val="%6."/>
+      <w:lvlJc w:val="right"/>
+      <w:pPr>
+        <w:ind w:left="4680" w:hanging="180"/>
+      </w:pPr>
+    </w:lvl>
+    <w:lvl w:ilvl="6" w:tplc="FFFFFFFF" w:tentative="1">
+      <w:start w:val="1"/>
+      <w:numFmt w:val="decimal"/>
+      <w:lvlText w:val="%7."/>
+      <w:lvlJc w:val="left"/>
+      <w:pPr>
+        <w:ind w:left="5400" w:hanging="360"/>
+      </w:pPr>
+    </w:lvl>
+    <w:lvl w:ilvl="7" w:tplc="FFFFFFFF" w:tentative="1">
+      <w:start w:val="1"/>
+      <w:numFmt w:val="lowerLetter"/>
+      <w:lvlText w:val="%8."/>
+      <w:lvlJc w:val="left"/>
+      <w:pPr>
+        <w:ind w:left="6120" w:hanging="360"/>
+      </w:pPr>
+    </w:lvl>
+    <w:lvl w:ilvl="8" w:tplc="FFFFFFFF" w:tentative="1">
+      <w:start w:val="1"/>
+      <w:numFmt w:val="lowerRoman"/>
+      <w:lvlText w:val="%9."/>
+      <w:lvlJc w:val="right"/>
+      <w:pPr>
+        <w:ind w:left="6840" w:hanging="180"/>
+      </w:pPr>
+    </w:lvl>
+  </w:abstractNum>
+  <w:abstractNum w:abstractNumId="7" w15:restartNumberingAfterBreak="0">
     <w:nsid w:val="483C16AA"/>
     <w:multiLevelType w:val="hybridMultilevel"/>
     <w:tmpl w:val="FFFFFFFF"/>
@@ -3893,7 +4143,7 @@
       <w:lvlJc w:val="left"/>
     </w:lvl>
   </w:abstractNum>
-  <w:abstractNum w:abstractNumId="7" w15:restartNumberingAfterBreak="0">
+  <w:abstractNum w:abstractNumId="8" w15:restartNumberingAfterBreak="0">
     <w:nsid w:val="488E4296"/>
     <w:multiLevelType w:val="hybridMultilevel"/>
     <w:tmpl w:val="C1FC8F02"/>
@@ -3982,7 +4232,7 @@
       </w:pPr>
     </w:lvl>
   </w:abstractNum>
-  <w:abstractNum w:abstractNumId="8" w15:restartNumberingAfterBreak="0">
+  <w:abstractNum w:abstractNumId="9" w15:restartNumberingAfterBreak="0">
     <w:nsid w:val="4DAE6376"/>
     <w:multiLevelType w:val="hybridMultilevel"/>
     <w:tmpl w:val="47748C8C"/>
@@ -4071,7 +4321,7 @@
       </w:pPr>
     </w:lvl>
   </w:abstractNum>
-  <w:abstractNum w:abstractNumId="9" w15:restartNumberingAfterBreak="0">
+  <w:abstractNum w:abstractNumId="10" w15:restartNumberingAfterBreak="0">
     <w:nsid w:val="572E40D8"/>
     <w:multiLevelType w:val="hybridMultilevel"/>
     <w:tmpl w:val="8C483D6C"/>
@@ -4160,7 +4410,7 @@
       </w:pPr>
     </w:lvl>
   </w:abstractNum>
-  <w:abstractNum w:abstractNumId="10" w15:restartNumberingAfterBreak="0">
+  <w:abstractNum w:abstractNumId="11" w15:restartNumberingAfterBreak="0">
     <w:nsid w:val="6A7A2065"/>
     <w:multiLevelType w:val="hybridMultilevel"/>
     <w:tmpl w:val="DDF6B18E"/>
@@ -4249,7 +4499,7 @@
       </w:pPr>
     </w:lvl>
   </w:abstractNum>
-  <w:abstractNum w:abstractNumId="11" w15:restartNumberingAfterBreak="0">
+  <w:abstractNum w:abstractNumId="12" w15:restartNumberingAfterBreak="0">
     <w:nsid w:val="6BE5C290"/>
     <w:multiLevelType w:val="hybridMultilevel"/>
     <w:tmpl w:val="FFFFFFFF"/>
@@ -4301,7 +4551,7 @@
     </w:lvl>
   </w:abstractNum>
   <w:num w:numId="1" w16cid:durableId="135152696">
-    <w:abstractNumId w:val="11"/>
+    <w:abstractNumId w:val="12"/>
   </w:num>
   <w:num w:numId="2" w16cid:durableId="1698697378">
     <w:abstractNumId w:val="3"/>
@@ -4316,25 +4566,28 @@
     <w:abstractNumId w:val="1"/>
   </w:num>
   <w:num w:numId="6" w16cid:durableId="1079792226">
-    <w:abstractNumId w:val="6"/>
+    <w:abstractNumId w:val="7"/>
   </w:num>
   <w:num w:numId="7" w16cid:durableId="885021116">
     <w:abstractNumId w:val="2"/>
   </w:num>
   <w:num w:numId="8" w16cid:durableId="1959409295">
-    <w:abstractNumId w:val="8"/>
+    <w:abstractNumId w:val="9"/>
   </w:num>
   <w:num w:numId="9" w16cid:durableId="3165963">
     <w:abstractNumId w:val="5"/>
   </w:num>
   <w:num w:numId="10" w16cid:durableId="194083330">
-    <w:abstractNumId w:val="9"/>
+    <w:abstractNumId w:val="10"/>
   </w:num>
   <w:num w:numId="11" w16cid:durableId="595602609">
-    <w:abstractNumId w:val="10"/>
+    <w:abstractNumId w:val="11"/>
   </w:num>
   <w:num w:numId="12" w16cid:durableId="1235893058">
-    <w:abstractNumId w:val="7"/>
+    <w:abstractNumId w:val="8"/>
+  </w:num>
+  <w:num w:numId="13" w16cid:durableId="1628732318">
+    <w:abstractNumId w:val="6"/>
   </w:num>
 </w:numbering>
 </file>

</xml_diff>

<commit_message>
Wrapper generation guide update
</commit_message>
<xml_diff>
--- a/ISVTestSDK/How to Start or Upgrade a Test SDK Project.docx
+++ b/ISVTestSDK/How to Start or Upgrade a Test SDK Project.docx
@@ -2,11 +2,6 @@
 <file path=word/document.xml><?xml version="1.0" encoding="utf-8"?>
 <w:document xmlns:wpc="http://schemas.microsoft.com/office/word/2010/wordprocessingCanvas" xmlns:cx="http://schemas.microsoft.com/office/drawing/2014/chartex" xmlns:cx1="http://schemas.microsoft.com/office/drawing/2015/9/8/chartex" xmlns:cx2="http://schemas.microsoft.com/office/drawing/2015/10/21/chartex" xmlns:cx3="http://schemas.microsoft.com/office/drawing/2016/5/9/chartex" xmlns:cx4="http://schemas.microsoft.com/office/drawing/2016/5/10/chartex" xmlns:cx5="http://schemas.microsoft.com/office/drawing/2016/5/11/chartex" xmlns:cx6="http://schemas.microsoft.com/office/drawing/2016/5/12/chartex" xmlns:cx7="http://schemas.microsoft.com/office/drawing/2016/5/13/chartex" xmlns:cx8="http://schemas.microsoft.com/office/drawing/2016/5/14/chartex" xmlns:mc="http://schemas.openxmlformats.org/markup-compatibility/2006" xmlns:aink="http://schemas.microsoft.com/office/drawing/2016/ink" xmlns:am3d="http://schemas.microsoft.com/office/drawing/2017/model3d" xmlns:o="urn:schemas-microsoft-com:office:office" xmlns:oel="http://schemas.microsoft.com/office/2019/extlst" xmlns:r="http://schemas.openxmlformats.org/officeDocument/2006/relationships" xmlns:m="http://schemas.openxmlformats.org/officeDocument/2006/math" xmlns:v="urn:schemas-microsoft-com:vml" xmlns:wp14="http://schemas.microsoft.com/office/word/2010/wordprocessingDrawing" xmlns:wp="http://schemas.openxmlformats.org/drawingml/2006/wordprocessingDrawing" xmlns:w10="urn:schemas-microsoft-com:office:word" xmlns:w="http://schemas.openxmlformats.org/wordprocessingml/2006/main" xmlns:w14="http://schemas.microsoft.com/office/word/2010/wordml" xmlns:w15="http://schemas.microsoft.com/office/word/2012/wordml" xmlns:w16cex="http://schemas.microsoft.com/office/word/2018/wordml/cex" xmlns:w16cid="http://schemas.microsoft.com/office/word/2016/wordml/cid" xmlns:w16="http://schemas.microsoft.com/office/word/2018/wordml" xmlns:w16sdtdh="http://schemas.microsoft.com/office/word/2020/wordml/sdtdatahash" xmlns:w16se="http://schemas.microsoft.com/office/word/2015/wordml/symex" xmlns:wpg="http://schemas.microsoft.com/office/word/2010/wordprocessingGroup" xmlns:wpi="http://schemas.microsoft.com/office/word/2010/wordprocessingInk" xmlns:wne="http://schemas.microsoft.com/office/word/2006/wordml" xmlns:wps="http://schemas.microsoft.com/office/word/2010/wordprocessingShape" mc:Ignorable="w14 w15 w16se w16cid w16 w16cex w16sdtdh wp14">
   <w:body>
-    <w:p>
-      <w:pPr>
-        <w:pStyle w:val="NoSpacing"/>
-      </w:pPr>
-    </w:p>
     <w:p>
       <w:pPr>
         <w:pStyle w:val="NoSpacing"/>
@@ -387,7 +382,16 @@
         <w:pStyle w:val="NoSpacing"/>
       </w:pPr>
       <w:r>
-        <w:t xml:space="preserve">c) Extract the test files to C:\Acumatica2021R2\TestSDK or similar </w:t>
+        <w:t xml:space="preserve">c) Extract the test files to </w:t>
+      </w:r>
+      <w:r>
+        <w:t>C:\AcumaticaTestSDK</w:t>
+      </w:r>
+      <w:r>
+        <w:t xml:space="preserve"> or</w:t>
+      </w:r>
+      <w:r>
+        <w:t xml:space="preserve"> similar </w:t>
       </w:r>
     </w:p>
     <w:p>
@@ -570,7 +574,13 @@
       </w:r>
       <w:proofErr w:type="spellEnd"/>
       <w:r>
-        <w:t xml:space="preserve">/packages folder we extracted earlier from C:\Acumatica2021R2\TestSDK </w:t>
+        <w:t>/packages folder we extracted earlier from</w:t>
+      </w:r>
+      <w:r>
+        <w:t xml:space="preserve"> </w:t>
+      </w:r>
+      <w:r>
+        <w:t>C:\AcumaticaTestSDK\TestSDK_23_106_0050_52</w:t>
       </w:r>
     </w:p>
     <w:p>
@@ -681,7 +691,6 @@
         <w:pStyle w:val="NoSpacing"/>
       </w:pPr>
       <w:r>
-        <w:lastRenderedPageBreak/>
         <w:t xml:space="preserve">5. Ensure the newly created package source is selected. </w:t>
       </w:r>
     </w:p>
@@ -922,6 +931,45 @@
           <w:sz w:val="18"/>
           <w:szCs w:val="18"/>
         </w:rPr>
+        <w:t xml:space="preserve">    &lt;browserbin&gt;</w:t>
+      </w:r>
+      <w:r>
+        <w:rPr>
+          <w:sz w:val="18"/>
+          <w:szCs w:val="18"/>
+          <w:highlight w:val="yellow"/>
+        </w:rPr>
+        <w:t>C:\AcumaticaTestSDK\TestSDK_23_106_0050_52\Chrome</w:t>
+      </w:r>
+      <w:r>
+        <w:rPr>
+          <w:sz w:val="18"/>
+          <w:szCs w:val="18"/>
+          <w:highlight w:val="yellow"/>
+        </w:rPr>
+        <w:t>\chrome.exe</w:t>
+      </w:r>
+      <w:r>
+        <w:rPr>
+          <w:sz w:val="18"/>
+          <w:szCs w:val="18"/>
+        </w:rPr>
+        <w:t>&lt;/browserbin&gt;</w:t>
+      </w:r>
+    </w:p>
+    <w:p>
+      <w:pPr>
+        <w:pStyle w:val="NoSpacing"/>
+        <w:rPr>
+          <w:sz w:val="18"/>
+          <w:szCs w:val="18"/>
+        </w:rPr>
+      </w:pPr>
+      <w:r>
+        <w:rPr>
+          <w:sz w:val="18"/>
+          <w:szCs w:val="18"/>
+        </w:rPr>
         <w:t xml:space="preserve">    &lt;</w:t>
       </w:r>
       <w:proofErr w:type="spellStart"/>
@@ -930,7 +978,7 @@
           <w:sz w:val="18"/>
           <w:szCs w:val="18"/>
         </w:rPr>
-        <w:t>browserbin</w:t>
+        <w:t>browser_downloads_folder</w:t>
       </w:r>
       <w:proofErr w:type="spellEnd"/>
       <w:r>
@@ -938,15 +986,171 @@
           <w:sz w:val="18"/>
           <w:szCs w:val="18"/>
         </w:rPr>
+        <w:t xml:space="preserve">&gt; </w:t>
+      </w:r>
+      <w:r>
+        <w:rPr>
+          <w:sz w:val="18"/>
+          <w:szCs w:val="18"/>
+        </w:rPr>
+        <w:t>c:\share\download\</w:t>
+      </w:r>
+      <w:r>
+        <w:rPr>
+          <w:sz w:val="18"/>
+          <w:szCs w:val="18"/>
+        </w:rPr>
+        <w:t>&lt;/browser_downloads_folder&gt;</w:t>
+      </w:r>
+    </w:p>
+    <w:p>
+      <w:pPr>
+        <w:pStyle w:val="NoSpacing"/>
+        <w:rPr>
+          <w:sz w:val="18"/>
+          <w:szCs w:val="18"/>
+        </w:rPr>
+      </w:pPr>
+      <w:r>
+        <w:rPr>
+          <w:sz w:val="18"/>
+          <w:szCs w:val="18"/>
+        </w:rPr>
+        <w:t xml:space="preserve">    &lt;</w:t>
+      </w:r>
+      <w:proofErr w:type="spellStart"/>
+      <w:r>
+        <w:rPr>
+          <w:sz w:val="18"/>
+          <w:szCs w:val="18"/>
+        </w:rPr>
+        <w:t>site_dst</w:t>
+      </w:r>
+      <w:proofErr w:type="spellEnd"/>
+      <w:r>
+        <w:rPr>
+          <w:sz w:val="18"/>
+          <w:szCs w:val="18"/>
+        </w:rPr>
         <w:t>&gt;</w:t>
       </w:r>
+    </w:p>
+    <w:p>
+      <w:pPr>
+        <w:pStyle w:val="NoSpacing"/>
+        <w:rPr>
+          <w:sz w:val="18"/>
+          <w:szCs w:val="18"/>
+        </w:rPr>
+      </w:pPr>
+      <w:r>
+        <w:rPr>
+          <w:sz w:val="18"/>
+          <w:szCs w:val="18"/>
+        </w:rPr>
+        <w:t xml:space="preserve">      &lt;</w:t>
+      </w:r>
+      <w:proofErr w:type="spellStart"/>
+      <w:r>
+        <w:rPr>
+          <w:sz w:val="18"/>
+          <w:szCs w:val="18"/>
+        </w:rPr>
+        <w:t>url</w:t>
+      </w:r>
+      <w:proofErr w:type="spellEnd"/>
+      <w:r>
+        <w:rPr>
+          <w:sz w:val="18"/>
+          <w:szCs w:val="18"/>
+        </w:rPr>
+        <w:t>&gt;</w:t>
+      </w:r>
       <w:r>
         <w:rPr>
           <w:sz w:val="18"/>
           <w:szCs w:val="18"/>
           <w:highlight w:val="yellow"/>
         </w:rPr>
-        <w:t>C:\TestSDK22r100\Chrome\chrome.exe</w:t>
+        <w:t>http://localhost/2021r205</w:t>
+      </w:r>
+      <w:r>
+        <w:rPr>
+          <w:sz w:val="18"/>
+          <w:szCs w:val="18"/>
+        </w:rPr>
+        <w:t>&lt;/url&gt;</w:t>
+      </w:r>
+    </w:p>
+    <w:p>
+      <w:pPr>
+        <w:pStyle w:val="NoSpacing"/>
+        <w:rPr>
+          <w:sz w:val="18"/>
+          <w:szCs w:val="18"/>
+        </w:rPr>
+      </w:pPr>
+      <w:r>
+        <w:rPr>
+          <w:sz w:val="18"/>
+          <w:szCs w:val="18"/>
+        </w:rPr>
+        <w:t xml:space="preserve">      &lt;login&gt;</w:t>
+      </w:r>
+      <w:r>
+        <w:rPr>
+          <w:sz w:val="18"/>
+          <w:szCs w:val="18"/>
+          <w:highlight w:val="yellow"/>
+        </w:rPr>
+        <w:t>admin</w:t>
+      </w:r>
+      <w:r>
+        <w:rPr>
+          <w:sz w:val="18"/>
+          <w:szCs w:val="18"/>
+        </w:rPr>
+        <w:t>&lt;/login&gt;</w:t>
+      </w:r>
+    </w:p>
+    <w:p>
+      <w:pPr>
+        <w:pStyle w:val="NoSpacing"/>
+        <w:rPr>
+          <w:sz w:val="18"/>
+          <w:szCs w:val="18"/>
+        </w:rPr>
+      </w:pPr>
+      <w:r>
+        <w:rPr>
+          <w:sz w:val="18"/>
+          <w:szCs w:val="18"/>
+        </w:rPr>
+        <w:t xml:space="preserve">      &lt;</w:t>
+      </w:r>
+      <w:proofErr w:type="spellStart"/>
+      <w:r>
+        <w:rPr>
+          <w:sz w:val="18"/>
+          <w:szCs w:val="18"/>
+        </w:rPr>
+        <w:t>pswd</w:t>
+      </w:r>
+      <w:proofErr w:type="spellEnd"/>
+      <w:r>
+        <w:rPr>
+          <w:sz w:val="18"/>
+          <w:szCs w:val="18"/>
+        </w:rPr>
+        <w:t>&gt;</w:t>
+      </w:r>
+      <w:r>
+        <w:rPr>
+          <w:sz w:val="18"/>
+          <w:szCs w:val="18"/>
+          <w:highlight w:val="yellow"/>
+        </w:rPr>
+        <w:t>123</w:t>
       </w:r>
       <w:r>
         <w:rPr>
@@ -961,7 +1165,7 @@
           <w:sz w:val="18"/>
           <w:szCs w:val="18"/>
         </w:rPr>
-        <w:t>browserbin</w:t>
+        <w:t>pswd</w:t>
       </w:r>
       <w:proofErr w:type="spellEnd"/>
       <w:r>
@@ -985,7 +1189,7 @@
           <w:sz w:val="18"/>
           <w:szCs w:val="18"/>
         </w:rPr>
-        <w:t xml:space="preserve">    &lt;</w:t>
+        <w:t xml:space="preserve">    &lt;/</w:t>
       </w:r>
       <w:proofErr w:type="spellStart"/>
       <w:r>
@@ -993,7 +1197,7 @@
           <w:sz w:val="18"/>
           <w:szCs w:val="18"/>
         </w:rPr>
-        <w:t>browser_downloads_folder</w:t>
+        <w:t>site_dst</w:t>
       </w:r>
       <w:proofErr w:type="spellEnd"/>
       <w:r>
@@ -1001,37 +1205,39 @@
           <w:sz w:val="18"/>
           <w:szCs w:val="18"/>
         </w:rPr>
-        <w:t xml:space="preserve">&gt; </w:t>
-      </w:r>
-      <w:r>
-        <w:rPr>
-          <w:sz w:val="18"/>
-          <w:szCs w:val="18"/>
-        </w:rPr>
-        <w:t>c:\share\download\</w:t>
-      </w:r>
-      <w:r>
-        <w:rPr>
-          <w:sz w:val="18"/>
-          <w:szCs w:val="18"/>
-        </w:rPr>
-        <w:t>&lt;/browser_downloads_folder&gt;</w:t>
-      </w:r>
-    </w:p>
-    <w:p>
-      <w:pPr>
-        <w:pStyle w:val="NoSpacing"/>
-        <w:rPr>
-          <w:sz w:val="18"/>
-          <w:szCs w:val="18"/>
-        </w:rPr>
-      </w:pPr>
-      <w:r>
-        <w:rPr>
-          <w:sz w:val="18"/>
-          <w:szCs w:val="18"/>
-        </w:rPr>
-        <w:t xml:space="preserve">    &lt;</w:t>
+        <w:t>&gt;</w:t>
+      </w:r>
+    </w:p>
+    <w:p>
+      <w:pPr>
+        <w:pStyle w:val="NoSpacing"/>
+        <w:rPr>
+          <w:sz w:val="18"/>
+          <w:szCs w:val="18"/>
+        </w:rPr>
+      </w:pPr>
+      <w:r>
+        <w:rPr>
+          <w:sz w:val="18"/>
+          <w:szCs w:val="18"/>
+        </w:rPr>
+        <w:t xml:space="preserve">    &lt;logging&gt;</w:t>
+      </w:r>
+    </w:p>
+    <w:p>
+      <w:pPr>
+        <w:pStyle w:val="NoSpacing"/>
+        <w:rPr>
+          <w:sz w:val="18"/>
+          <w:szCs w:val="18"/>
+        </w:rPr>
+      </w:pPr>
+      <w:r>
+        <w:rPr>
+          <w:sz w:val="18"/>
+          <w:szCs w:val="18"/>
+        </w:rPr>
+        <w:t xml:space="preserve">        &lt;</w:t>
       </w:r>
       <w:proofErr w:type="spellStart"/>
       <w:r>
@@ -1039,7 +1245,7 @@
           <w:sz w:val="18"/>
           <w:szCs w:val="18"/>
         </w:rPr>
-        <w:t>site_dst</w:t>
+        <w:t>logStorage</w:t>
       </w:r>
       <w:proofErr w:type="spellEnd"/>
       <w:r>
@@ -1047,23 +1253,7 @@
           <w:sz w:val="18"/>
           <w:szCs w:val="18"/>
         </w:rPr>
-        <w:t>&gt;</w:t>
-      </w:r>
-    </w:p>
-    <w:p>
-      <w:pPr>
-        <w:pStyle w:val="NoSpacing"/>
-        <w:rPr>
-          <w:sz w:val="18"/>
-          <w:szCs w:val="18"/>
-        </w:rPr>
-      </w:pPr>
-      <w:r>
-        <w:rPr>
-          <w:sz w:val="18"/>
-          <w:szCs w:val="18"/>
-        </w:rPr>
-        <w:t xml:space="preserve">      &lt;</w:t>
+        <w:t xml:space="preserve"> type="</w:t>
       </w:r>
       <w:proofErr w:type="spellStart"/>
       <w:r>
@@ -1071,7 +1261,7 @@
           <w:sz w:val="18"/>
           <w:szCs w:val="18"/>
         </w:rPr>
-        <w:t>url</w:t>
+        <w:t>htmlfile</w:t>
       </w:r>
       <w:proofErr w:type="spellEnd"/>
       <w:r>
@@ -1079,7 +1269,23 @@
           <w:sz w:val="18"/>
           <w:szCs w:val="18"/>
         </w:rPr>
-        <w:t>&gt;</w:t>
+        <w:t xml:space="preserve">" level="INFO" </w:t>
+      </w:r>
+      <w:proofErr w:type="spellStart"/>
+      <w:r>
+        <w:rPr>
+          <w:sz w:val="18"/>
+          <w:szCs w:val="18"/>
+        </w:rPr>
+        <w:t>outputFolder</w:t>
+      </w:r>
+      <w:proofErr w:type="spellEnd"/>
+      <w:r>
+        <w:rPr>
+          <w:sz w:val="18"/>
+          <w:szCs w:val="18"/>
+        </w:rPr>
+        <w:t>="</w:t>
       </w:r>
       <w:r>
         <w:rPr>
@@ -1087,61 +1293,14 @@
           <w:szCs w:val="18"/>
           <w:highlight w:val="yellow"/>
         </w:rPr>
-        <w:t>http://localhost/2021r205</w:t>
-      </w:r>
-      <w:r>
-        <w:rPr>
-          <w:sz w:val="18"/>
-          <w:szCs w:val="18"/>
-        </w:rPr>
-        <w:t>&lt;/url&gt;</w:t>
-      </w:r>
-    </w:p>
-    <w:p>
-      <w:pPr>
-        <w:pStyle w:val="NoSpacing"/>
-        <w:rPr>
-          <w:sz w:val="18"/>
-          <w:szCs w:val="18"/>
-        </w:rPr>
-      </w:pPr>
-      <w:r>
-        <w:rPr>
-          <w:sz w:val="18"/>
-          <w:szCs w:val="18"/>
-        </w:rPr>
-        <w:t xml:space="preserve">      &lt;login&gt;</w:t>
-      </w:r>
-      <w:r>
-        <w:rPr>
-          <w:sz w:val="18"/>
-          <w:szCs w:val="18"/>
-          <w:highlight w:val="yellow"/>
-        </w:rPr>
-        <w:t>admin</w:t>
-      </w:r>
-      <w:r>
-        <w:rPr>
-          <w:sz w:val="18"/>
-          <w:szCs w:val="18"/>
-        </w:rPr>
-        <w:t>&lt;/login&gt;</w:t>
-      </w:r>
-    </w:p>
-    <w:p>
-      <w:pPr>
-        <w:pStyle w:val="NoSpacing"/>
-        <w:rPr>
-          <w:sz w:val="18"/>
-          <w:szCs w:val="18"/>
-        </w:rPr>
-      </w:pPr>
-      <w:r>
-        <w:rPr>
-          <w:sz w:val="18"/>
-          <w:szCs w:val="18"/>
-        </w:rPr>
-        <w:t xml:space="preserve">      &lt;</w:t>
+        <w:t>c:\share\logs</w:t>
+      </w:r>
+      <w:r>
+        <w:rPr>
+          <w:sz w:val="18"/>
+          <w:szCs w:val="18"/>
+        </w:rPr>
+        <w:t xml:space="preserve">" </w:t>
       </w:r>
       <w:proofErr w:type="spellStart"/>
       <w:r>
@@ -1149,7 +1308,7 @@
           <w:sz w:val="18"/>
           <w:szCs w:val="18"/>
         </w:rPr>
-        <w:t>pswd</w:t>
+        <w:t>screenshotActive</w:t>
       </w:r>
       <w:proofErr w:type="spellEnd"/>
       <w:r>
@@ -1157,22 +1316,71 @@
           <w:sz w:val="18"/>
           <w:szCs w:val="18"/>
         </w:rPr>
-        <w:t>&gt;</w:t>
-      </w:r>
-      <w:r>
-        <w:rPr>
-          <w:sz w:val="18"/>
-          <w:szCs w:val="18"/>
-          <w:highlight w:val="yellow"/>
-        </w:rPr>
-        <w:t>123</w:t>
-      </w:r>
-      <w:r>
-        <w:rPr>
-          <w:sz w:val="18"/>
-          <w:szCs w:val="18"/>
-        </w:rPr>
-        <w:t>&lt;/</w:t>
+        <w:t>="true" /&gt;</w:t>
+      </w:r>
+    </w:p>
+    <w:p>
+      <w:pPr>
+        <w:pStyle w:val="NoSpacing"/>
+        <w:rPr>
+          <w:sz w:val="18"/>
+          <w:szCs w:val="18"/>
+        </w:rPr>
+      </w:pPr>
+      <w:r>
+        <w:rPr>
+          <w:sz w:val="18"/>
+          <w:szCs w:val="18"/>
+        </w:rPr>
+        <w:t xml:space="preserve">    &lt;/logging&gt;</w:t>
+      </w:r>
+    </w:p>
+    <w:p>
+      <w:pPr>
+        <w:pStyle w:val="NoSpacing"/>
+        <w:rPr>
+          <w:sz w:val="18"/>
+          <w:szCs w:val="18"/>
+        </w:rPr>
+      </w:pPr>
+      <w:r>
+        <w:rPr>
+          <w:sz w:val="18"/>
+          <w:szCs w:val="18"/>
+        </w:rPr>
+        <w:t xml:space="preserve">  &lt;/general&gt;</w:t>
+      </w:r>
+    </w:p>
+    <w:p>
+      <w:pPr>
+        <w:pStyle w:val="NoSpacing"/>
+        <w:rPr>
+          <w:sz w:val="18"/>
+          <w:szCs w:val="18"/>
+        </w:rPr>
+      </w:pPr>
+      <w:r>
+        <w:rPr>
+          <w:sz w:val="18"/>
+          <w:szCs w:val="18"/>
+        </w:rPr>
+        <w:t xml:space="preserve">  &lt;testing&gt;</w:t>
+      </w:r>
+    </w:p>
+    <w:p>
+      <w:pPr>
+        <w:pStyle w:val="NoSpacing"/>
+        <w:rPr>
+          <w:sz w:val="18"/>
+          <w:szCs w:val="18"/>
+        </w:rPr>
+      </w:pPr>
+      <w:r>
+        <w:rPr>
+          <w:sz w:val="18"/>
+          <w:szCs w:val="18"/>
+        </w:rPr>
+        <w:t xml:space="preserve">    &lt;Check Name="</w:t>
       </w:r>
       <w:proofErr w:type="spellStart"/>
       <w:r>
@@ -1180,7 +1388,7 @@
           <w:sz w:val="18"/>
           <w:szCs w:val="18"/>
         </w:rPr>
-        <w:t>pswd</w:t>
+        <w:t>Test.cs</w:t>
       </w:r>
       <w:proofErr w:type="spellEnd"/>
       <w:r>
@@ -1188,229 +1396,6 @@
           <w:sz w:val="18"/>
           <w:szCs w:val="18"/>
         </w:rPr>
-        <w:t>&gt;</w:t>
-      </w:r>
-    </w:p>
-    <w:p>
-      <w:pPr>
-        <w:pStyle w:val="NoSpacing"/>
-        <w:rPr>
-          <w:sz w:val="18"/>
-          <w:szCs w:val="18"/>
-        </w:rPr>
-      </w:pPr>
-      <w:r>
-        <w:rPr>
-          <w:sz w:val="18"/>
-          <w:szCs w:val="18"/>
-        </w:rPr>
-        <w:t xml:space="preserve">    &lt;/</w:t>
-      </w:r>
-      <w:proofErr w:type="spellStart"/>
-      <w:r>
-        <w:rPr>
-          <w:sz w:val="18"/>
-          <w:szCs w:val="18"/>
-        </w:rPr>
-        <w:t>site_dst</w:t>
-      </w:r>
-      <w:proofErr w:type="spellEnd"/>
-      <w:r>
-        <w:rPr>
-          <w:sz w:val="18"/>
-          <w:szCs w:val="18"/>
-        </w:rPr>
-        <w:t>&gt;</w:t>
-      </w:r>
-    </w:p>
-    <w:p>
-      <w:pPr>
-        <w:pStyle w:val="NoSpacing"/>
-        <w:rPr>
-          <w:sz w:val="18"/>
-          <w:szCs w:val="18"/>
-        </w:rPr>
-      </w:pPr>
-      <w:r>
-        <w:rPr>
-          <w:sz w:val="18"/>
-          <w:szCs w:val="18"/>
-        </w:rPr>
-        <w:t xml:space="preserve">    &lt;logging&gt;</w:t>
-      </w:r>
-    </w:p>
-    <w:p>
-      <w:pPr>
-        <w:pStyle w:val="NoSpacing"/>
-        <w:rPr>
-          <w:sz w:val="18"/>
-          <w:szCs w:val="18"/>
-        </w:rPr>
-      </w:pPr>
-      <w:r>
-        <w:rPr>
-          <w:sz w:val="18"/>
-          <w:szCs w:val="18"/>
-        </w:rPr>
-        <w:t xml:space="preserve">        &lt;</w:t>
-      </w:r>
-      <w:proofErr w:type="spellStart"/>
-      <w:r>
-        <w:rPr>
-          <w:sz w:val="18"/>
-          <w:szCs w:val="18"/>
-        </w:rPr>
-        <w:t>logStorage</w:t>
-      </w:r>
-      <w:proofErr w:type="spellEnd"/>
-      <w:r>
-        <w:rPr>
-          <w:sz w:val="18"/>
-          <w:szCs w:val="18"/>
-        </w:rPr>
-        <w:t xml:space="preserve"> type="</w:t>
-      </w:r>
-      <w:proofErr w:type="spellStart"/>
-      <w:r>
-        <w:rPr>
-          <w:sz w:val="18"/>
-          <w:szCs w:val="18"/>
-        </w:rPr>
-        <w:t>htmlfile</w:t>
-      </w:r>
-      <w:proofErr w:type="spellEnd"/>
-      <w:r>
-        <w:rPr>
-          <w:sz w:val="18"/>
-          <w:szCs w:val="18"/>
-        </w:rPr>
-        <w:t xml:space="preserve">" level="INFO" </w:t>
-      </w:r>
-      <w:proofErr w:type="spellStart"/>
-      <w:r>
-        <w:rPr>
-          <w:sz w:val="18"/>
-          <w:szCs w:val="18"/>
-        </w:rPr>
-        <w:t>outputFolder</w:t>
-      </w:r>
-      <w:proofErr w:type="spellEnd"/>
-      <w:r>
-        <w:rPr>
-          <w:sz w:val="18"/>
-          <w:szCs w:val="18"/>
-        </w:rPr>
-        <w:t>="</w:t>
-      </w:r>
-      <w:r>
-        <w:rPr>
-          <w:sz w:val="18"/>
-          <w:szCs w:val="18"/>
-          <w:highlight w:val="yellow"/>
-        </w:rPr>
-        <w:t>c:\share\logs</w:t>
-      </w:r>
-      <w:r>
-        <w:rPr>
-          <w:sz w:val="18"/>
-          <w:szCs w:val="18"/>
-        </w:rPr>
-        <w:t xml:space="preserve">" </w:t>
-      </w:r>
-      <w:proofErr w:type="spellStart"/>
-      <w:r>
-        <w:rPr>
-          <w:sz w:val="18"/>
-          <w:szCs w:val="18"/>
-        </w:rPr>
-        <w:t>screenshotActive</w:t>
-      </w:r>
-      <w:proofErr w:type="spellEnd"/>
-      <w:r>
-        <w:rPr>
-          <w:sz w:val="18"/>
-          <w:szCs w:val="18"/>
-        </w:rPr>
-        <w:t>="true" /&gt;</w:t>
-      </w:r>
-    </w:p>
-    <w:p>
-      <w:pPr>
-        <w:pStyle w:val="NoSpacing"/>
-        <w:rPr>
-          <w:sz w:val="18"/>
-          <w:szCs w:val="18"/>
-        </w:rPr>
-      </w:pPr>
-      <w:r>
-        <w:rPr>
-          <w:sz w:val="18"/>
-          <w:szCs w:val="18"/>
-        </w:rPr>
-        <w:t xml:space="preserve">    &lt;/logging&gt;</w:t>
-      </w:r>
-    </w:p>
-    <w:p>
-      <w:pPr>
-        <w:pStyle w:val="NoSpacing"/>
-        <w:rPr>
-          <w:sz w:val="18"/>
-          <w:szCs w:val="18"/>
-        </w:rPr>
-      </w:pPr>
-      <w:r>
-        <w:rPr>
-          <w:sz w:val="18"/>
-          <w:szCs w:val="18"/>
-        </w:rPr>
-        <w:t xml:space="preserve">  &lt;/general&gt;</w:t>
-      </w:r>
-    </w:p>
-    <w:p>
-      <w:pPr>
-        <w:pStyle w:val="NoSpacing"/>
-        <w:rPr>
-          <w:sz w:val="18"/>
-          <w:szCs w:val="18"/>
-        </w:rPr>
-      </w:pPr>
-      <w:r>
-        <w:rPr>
-          <w:sz w:val="18"/>
-          <w:szCs w:val="18"/>
-        </w:rPr>
-        <w:t xml:space="preserve">  &lt;testing&gt;</w:t>
-      </w:r>
-    </w:p>
-    <w:p>
-      <w:pPr>
-        <w:pStyle w:val="NoSpacing"/>
-        <w:rPr>
-          <w:sz w:val="18"/>
-          <w:szCs w:val="18"/>
-        </w:rPr>
-      </w:pPr>
-      <w:r>
-        <w:rPr>
-          <w:sz w:val="18"/>
-          <w:szCs w:val="18"/>
-        </w:rPr>
-        <w:t xml:space="preserve">    &lt;Check Name="</w:t>
-      </w:r>
-      <w:proofErr w:type="spellStart"/>
-      <w:r>
-        <w:rPr>
-          <w:sz w:val="18"/>
-          <w:szCs w:val="18"/>
-        </w:rPr>
-        <w:t>Test.cs</w:t>
-      </w:r>
-      <w:proofErr w:type="spellEnd"/>
-      <w:r>
-        <w:rPr>
-          <w:sz w:val="18"/>
-          <w:szCs w:val="18"/>
-        </w:rPr>
         <w:t xml:space="preserve"> file name goes here."/&gt; </w:t>
       </w:r>
     </w:p>
@@ -1443,6 +1428,7 @@
           <w:sz w:val="18"/>
           <w:szCs w:val="18"/>
         </w:rPr>
+        <w:lastRenderedPageBreak/>
         <w:t>&lt;/config&gt;</w:t>
       </w:r>
     </w:p>
@@ -1458,7 +1444,6 @@
         </w:rPr>
       </w:pPr>
       <w:r>
-        <w:lastRenderedPageBreak/>
         <w:t>8</w:t>
       </w:r>
       <w:r>
@@ -3361,10 +3346,10 @@
           <w:noProof/>
         </w:rPr>
         <w:drawing>
-          <wp:inline distT="0" distB="0" distL="0" distR="0" wp14:anchorId="66E502F8" wp14:editId="2610AC94">
-            <wp:extent cx="5941695" cy="903950"/>
+          <wp:inline distT="0" distB="0" distL="0" distR="0" wp14:anchorId="16BC4A90" wp14:editId="5C89884E">
+            <wp:extent cx="5941695" cy="1125220"/>
             <wp:effectExtent l="0" t="0" r="1905" b="0"/>
-            <wp:docPr id="14" name="Picture 14" descr="Text&#10;&#10;Description automatically generated"/>
+            <wp:docPr id="918468298" name="Picture 1" descr="A screen shot of a computer&#10;&#10;Description automatically generated"/>
             <wp:cNvGraphicFramePr>
               <a:graphicFrameLocks xmlns:a="http://schemas.openxmlformats.org/drawingml/2006/main" noChangeAspect="1"/>
             </wp:cNvGraphicFramePr>
@@ -3372,7 +3357,7 @@
               <a:graphicData uri="http://schemas.openxmlformats.org/drawingml/2006/picture">
                 <pic:pic xmlns:pic="http://schemas.openxmlformats.org/drawingml/2006/picture">
                   <pic:nvPicPr>
-                    <pic:cNvPr id="3" name="Picture 3" descr="Text&#10;&#10;Description automatically generated"/>
+                    <pic:cNvPr id="918468298" name="Picture 1" descr="A screen shot of a computer&#10;&#10;Description automatically generated"/>
                     <pic:cNvPicPr/>
                   </pic:nvPicPr>
                   <pic:blipFill>
@@ -3384,7 +3369,7 @@
                   <pic:spPr>
                     <a:xfrm>
                       <a:off x="0" y="0"/>
-                      <a:ext cx="5941695" cy="903950"/>
+                      <a:ext cx="5941695" cy="1125220"/>
                     </a:xfrm>
                     <a:prstGeom prst="rect">
                       <a:avLst/>

</xml_diff>